<commit_message>
maps + hist. art + edits
maps + hist. art images +edits
</commit_message>
<xml_diff>
--- a/gamecharconcepts.docx
+++ b/gamecharconcepts.docx
@@ -11142,7 +11142,18 @@
           <w:szCs w:val="24"/>
           <w:shd w:val="clear" w:color="auto" w:fill="FFFFFF"/>
         </w:rPr>
-        <w:t>Brelassan</w:t>
+        <w:t>Brelaxe</w:t>
+      </w:r>
+      <w:r>
+        <w:rPr>
+          <w:rFonts w:ascii="Times New Roman" w:hAnsi="Times New Roman" w:cs="Times New Roman"/>
+          <w:iCs/>
+          <w:color w:val="252525"/>
+          <w:sz w:val="24"/>
+          <w:szCs w:val="24"/>
+          <w:shd w:val="clear" w:color="auto" w:fill="FFFFFF"/>
+        </w:rPr>
+        <w:t>san</w:t>
       </w:r>
       <w:proofErr w:type="spellEnd"/>
       <w:r>
@@ -11257,7 +11268,18 @@
           <w:szCs w:val="24"/>
           <w:shd w:val="clear" w:color="auto" w:fill="FFFFFF"/>
         </w:rPr>
-        <w:t>Brelassan</w:t>
+        <w:t>Brelaxe</w:t>
+      </w:r>
+      <w:r>
+        <w:rPr>
+          <w:rFonts w:ascii="Times New Roman" w:hAnsi="Times New Roman" w:cs="Times New Roman"/>
+          <w:iCs/>
+          <w:color w:val="252525"/>
+          <w:sz w:val="24"/>
+          <w:szCs w:val="24"/>
+          <w:shd w:val="clear" w:color="auto" w:fill="FFFFFF"/>
+        </w:rPr>
+        <w:t>san</w:t>
       </w:r>
       <w:proofErr w:type="spellEnd"/>
       <w:r>
@@ -13429,7 +13451,7 @@
             <w:rPr>
               <w:noProof/>
             </w:rPr>
-            <w:t>16</w:t>
+            <w:t>19</w:t>
           </w:r>
         </w:fldSimple>
       </w:p>

</xml_diff>

<commit_message>
small plot update - increased player choice at end of ep. 1 per Carlito's suggestion
small plot update - increased player choice at end of ep. 1 per
Carlito's suggestion
</commit_message>
<xml_diff>
--- a/gamecharconcepts.docx
+++ b/gamecharconcepts.docx
@@ -14832,7 +14832,25 @@
           <w:szCs w:val="24"/>
           <w:lang w:val="en-US"/>
         </w:rPr>
-        <w:t xml:space="preserve"> This could manifest in-game by him trying to live high on the hog even though that'd obviously attract the attention of assassins, shooting his mouth off around the other party members or important NPCs or disregarding obvious warnings to jump into dangerous situations.</w:t>
+        <w:t xml:space="preserve"> This could manifest in-game by him trying to live high on the hog even though that'd obviously attract the attention of assassins, shooting his mouth off around the other party members or important N</w:t>
+      </w:r>
+      <w:r>
+        <w:rPr>
+          <w:rFonts w:ascii="Times New Roman" w:hAnsi="Times New Roman" w:cs="Times New Roman"/>
+          <w:sz w:val="24"/>
+          <w:szCs w:val="24"/>
+          <w:lang w:val="en-US"/>
+        </w:rPr>
+        <w:t>MC</w:t>
+      </w:r>
+      <w:r>
+        <w:rPr>
+          <w:rFonts w:ascii="Times New Roman" w:hAnsi="Times New Roman" w:cs="Times New Roman"/>
+          <w:sz w:val="24"/>
+          <w:szCs w:val="24"/>
+          <w:lang w:val="en-US"/>
+        </w:rPr>
+        <w:t>s or disregarding obvious warnings to jump into dangerous situations.</w:t>
       </w:r>
       <w:r>
         <w:rPr>
@@ -18588,7 +18606,43 @@
           <w:szCs w:val="24"/>
           <w:lang w:val="en-US"/>
         </w:rPr>
-        <w:t>A tutorial section where the PC is still a Blood Eagle &amp; carrying out a hit for them. The city guards know he’s coming and intercept him &amp; his party, resulting in an unwinnable fight. As PC tries to flee, he’s betrayed and left for dead by the other Blood Eagles, who kill his sister in the process.</w:t>
+        <w:t xml:space="preserve">A tutorial section where the </w:t>
+      </w:r>
+      <w:r>
+        <w:rPr>
+          <w:rFonts w:ascii="Times New Roman" w:hAnsi="Times New Roman" w:cs="Times New Roman"/>
+          <w:sz w:val="24"/>
+          <w:szCs w:val="24"/>
+          <w:lang w:val="en-US"/>
+        </w:rPr>
+        <w:t>MC</w:t>
+      </w:r>
+      <w:r>
+        <w:rPr>
+          <w:rFonts w:ascii="Times New Roman" w:hAnsi="Times New Roman" w:cs="Times New Roman"/>
+          <w:sz w:val="24"/>
+          <w:szCs w:val="24"/>
+          <w:lang w:val="en-US"/>
+        </w:rPr>
+        <w:t xml:space="preserve"> is still a Blood Eagle &amp; carrying out a hit for them. The city guards know he’s coming and intercept him &amp; his party, resulting in an unwinnable fight. As </w:t>
+      </w:r>
+      <w:r>
+        <w:rPr>
+          <w:rFonts w:ascii="Times New Roman" w:hAnsi="Times New Roman" w:cs="Times New Roman"/>
+          <w:sz w:val="24"/>
+          <w:szCs w:val="24"/>
+          <w:lang w:val="en-US"/>
+        </w:rPr>
+        <w:t>MC</w:t>
+      </w:r>
+      <w:r>
+        <w:rPr>
+          <w:rFonts w:ascii="Times New Roman" w:hAnsi="Times New Roman" w:cs="Times New Roman"/>
+          <w:sz w:val="24"/>
+          <w:szCs w:val="24"/>
+          <w:lang w:val="en-US"/>
+        </w:rPr>
+        <w:t xml:space="preserve"> tries to flee, he’s betrayed and left for dead by the other Blood Eagles, who kill his sister in the process.</w:t>
       </w:r>
     </w:p>
     <w:p>
@@ -18613,7 +18667,16 @@
           <w:szCs w:val="24"/>
           <w:lang w:val="en-US"/>
         </w:rPr>
-        <w:t>PC is obviously captured by the city watch. Upon waking, he’s</w:t>
+        <w:t>MC</w:t>
+      </w:r>
+      <w:r>
+        <w:rPr>
+          <w:rFonts w:ascii="Times New Roman" w:hAnsi="Times New Roman" w:cs="Times New Roman"/>
+          <w:sz w:val="24"/>
+          <w:szCs w:val="24"/>
+          <w:lang w:val="en-US"/>
+        </w:rPr>
+        <w:t xml:space="preserve"> is obviously captured by the city watch. Upon waking, he’s</w:t>
       </w:r>
       <w:r>
         <w:rPr>
@@ -18740,7 +18803,25 @@
           <w:szCs w:val="24"/>
           <w:lang w:val="en-US"/>
         </w:rPr>
-        <w:t xml:space="preserve"> in the south, and so PC now</w:t>
+        <w:t xml:space="preserve"> in the south, and so </w:t>
+      </w:r>
+      <w:r>
+        <w:rPr>
+          <w:rFonts w:ascii="Times New Roman" w:hAnsi="Times New Roman" w:cs="Times New Roman"/>
+          <w:sz w:val="24"/>
+          <w:szCs w:val="24"/>
+          <w:lang w:val="en-US"/>
+        </w:rPr>
+        <w:t>MC</w:t>
+      </w:r>
+      <w:r>
+        <w:rPr>
+          <w:rFonts w:ascii="Times New Roman" w:hAnsi="Times New Roman" w:cs="Times New Roman"/>
+          <w:sz w:val="24"/>
+          <w:szCs w:val="24"/>
+          <w:lang w:val="en-US"/>
+        </w:rPr>
+        <w:t xml:space="preserve"> now</w:t>
       </w:r>
       <w:r>
         <w:rPr>
@@ -18794,7 +18875,16 @@
           <w:szCs w:val="24"/>
           <w:lang w:val="en-US"/>
         </w:rPr>
-        <w:t xml:space="preserve">PC is directed to kill/arrest </w:t>
+        <w:t>MC</w:t>
+      </w:r>
+      <w:r>
+        <w:rPr>
+          <w:rFonts w:ascii="Times New Roman" w:hAnsi="Times New Roman" w:cs="Times New Roman"/>
+          <w:sz w:val="24"/>
+          <w:szCs w:val="24"/>
+          <w:lang w:val="en-US"/>
+        </w:rPr>
+        <w:t xml:space="preserve"> is directed to kill/arrest </w:t>
       </w:r>
       <w:proofErr w:type="spellStart"/>
       <w:r>
@@ -18889,7 +18979,25 @@
           <w:szCs w:val="24"/>
           <w:lang w:val="en-US"/>
         </w:rPr>
-        <w:t xml:space="preserve"> has been dealt with (one way or the other), PC must eliminate the other lieutenants, each presiding over a district of the Brown Quarter (Ellis’ slums, where the game takes place): </w:t>
+        <w:t xml:space="preserve"> has been dealt with (one way or the other), </w:t>
+      </w:r>
+      <w:r>
+        <w:rPr>
+          <w:rFonts w:ascii="Times New Roman" w:hAnsi="Times New Roman" w:cs="Times New Roman"/>
+          <w:sz w:val="24"/>
+          <w:szCs w:val="24"/>
+          <w:lang w:val="en-US"/>
+        </w:rPr>
+        <w:t>MC</w:t>
+      </w:r>
+      <w:r>
+        <w:rPr>
+          <w:rFonts w:ascii="Times New Roman" w:hAnsi="Times New Roman" w:cs="Times New Roman"/>
+          <w:sz w:val="24"/>
+          <w:szCs w:val="24"/>
+          <w:lang w:val="en-US"/>
+        </w:rPr>
+        <w:t xml:space="preserve"> must eliminate the other lieutenants, each presiding over a district of the Brown Quarter (Ellis’ slums, where the game takes place): </w:t>
       </w:r>
       <w:proofErr w:type="spellStart"/>
       <w:r>
@@ -19134,7 +19242,25 @@
           <w:szCs w:val="24"/>
           <w:lang w:val="en-US"/>
         </w:rPr>
-        <w:t xml:space="preserve">With each defeated lieutenant, the PC should find information linking the Blood Eagles to the </w:t>
+        <w:t xml:space="preserve">With each defeated lieutenant, the </w:t>
+      </w:r>
+      <w:r>
+        <w:rPr>
+          <w:rFonts w:ascii="Times New Roman" w:hAnsi="Times New Roman" w:cs="Times New Roman"/>
+          <w:sz w:val="24"/>
+          <w:szCs w:val="24"/>
+          <w:lang w:val="en-US"/>
+        </w:rPr>
+        <w:t>MC</w:t>
+      </w:r>
+      <w:r>
+        <w:rPr>
+          <w:rFonts w:ascii="Times New Roman" w:hAnsi="Times New Roman" w:cs="Times New Roman"/>
+          <w:sz w:val="24"/>
+          <w:szCs w:val="24"/>
+          <w:lang w:val="en-US"/>
+        </w:rPr>
+        <w:t xml:space="preserve"> should find information linking the Blood Eagles to the </w:t>
       </w:r>
       <w:proofErr w:type="spellStart"/>
       <w:r>
@@ -19219,7 +19345,16 @@
           <w:szCs w:val="24"/>
           <w:lang w:val="en-US"/>
         </w:rPr>
-        <w:t xml:space="preserve">PC &amp; the guards then storm </w:t>
+        <w:t>MC</w:t>
+      </w:r>
+      <w:r>
+        <w:rPr>
+          <w:rFonts w:ascii="Times New Roman" w:hAnsi="Times New Roman" w:cs="Times New Roman"/>
+          <w:sz w:val="24"/>
+          <w:szCs w:val="24"/>
+          <w:lang w:val="en-US"/>
+        </w:rPr>
+        <w:t xml:space="preserve"> &amp; the guards then storm </w:t>
       </w:r>
       <w:proofErr w:type="spellStart"/>
       <w:r>
@@ -19284,7 +19419,112 @@
           <w:szCs w:val="24"/>
           <w:lang w:val="en-US"/>
         </w:rPr>
-        <w:t xml:space="preserve">A small battle breaks out at the grotto between the </w:t>
+        <w:t xml:space="preserve">A small battle breaks out at </w:t>
+      </w:r>
+      <w:r>
+        <w:rPr>
+          <w:rFonts w:ascii="Times New Roman" w:hAnsi="Times New Roman" w:cs="Times New Roman"/>
+          <w:sz w:val="24"/>
+          <w:szCs w:val="24"/>
+          <w:lang w:val="en-US"/>
+        </w:rPr>
+        <w:t xml:space="preserve">the grotto between the </w:t>
+      </w:r>
+      <w:proofErr w:type="spellStart"/>
+      <w:r>
+        <w:rPr>
+          <w:rFonts w:ascii="Times New Roman" w:hAnsi="Times New Roman" w:cs="Times New Roman"/>
+          <w:sz w:val="24"/>
+          <w:szCs w:val="24"/>
+          <w:lang w:val="en-US"/>
+        </w:rPr>
+        <w:t>Ellisian</w:t>
+      </w:r>
+      <w:proofErr w:type="spellEnd"/>
+      <w:r>
+        <w:rPr>
+          <w:rFonts w:ascii="Times New Roman" w:hAnsi="Times New Roman" w:cs="Times New Roman"/>
+          <w:sz w:val="24"/>
+          <w:szCs w:val="24"/>
+          <w:lang w:val="en-US"/>
+        </w:rPr>
+        <w:t xml:space="preserve"> army and city watch</w:t>
+      </w:r>
+      <w:r>
+        <w:rPr>
+          <w:rFonts w:ascii="Times New Roman" w:hAnsi="Times New Roman" w:cs="Times New Roman"/>
+          <w:sz w:val="24"/>
+          <w:szCs w:val="24"/>
+          <w:lang w:val="en-US"/>
+        </w:rPr>
+        <w:t xml:space="preserve">, including the </w:t>
+      </w:r>
+      <w:r>
+        <w:rPr>
+          <w:rFonts w:ascii="Times New Roman" w:hAnsi="Times New Roman" w:cs="Times New Roman"/>
+          <w:sz w:val="24"/>
+          <w:szCs w:val="24"/>
+          <w:lang w:val="en-US"/>
+        </w:rPr>
+        <w:t>MC</w:t>
+      </w:r>
+      <w:r>
+        <w:rPr>
+          <w:rFonts w:ascii="Times New Roman" w:hAnsi="Times New Roman" w:cs="Times New Roman"/>
+          <w:sz w:val="24"/>
+          <w:szCs w:val="24"/>
+          <w:lang w:val="en-US"/>
+        </w:rPr>
+        <w:t xml:space="preserve">, and the </w:t>
+      </w:r>
+      <w:proofErr w:type="spellStart"/>
+      <w:r>
+        <w:rPr>
+          <w:rFonts w:ascii="Times New Roman" w:hAnsi="Times New Roman" w:cs="Times New Roman"/>
+          <w:sz w:val="24"/>
+          <w:szCs w:val="24"/>
+          <w:lang w:val="en-US"/>
+        </w:rPr>
+        <w:t>Umari</w:t>
+      </w:r>
+      <w:proofErr w:type="spellEnd"/>
+      <w:r>
+        <w:rPr>
+          <w:rFonts w:ascii="Times New Roman" w:hAnsi="Times New Roman" w:cs="Times New Roman"/>
+          <w:sz w:val="24"/>
+          <w:szCs w:val="24"/>
+          <w:lang w:val="en-US"/>
+        </w:rPr>
+        <w:t xml:space="preserve"> + </w:t>
+      </w:r>
+      <w:proofErr w:type="spellStart"/>
+      <w:r>
+        <w:rPr>
+          <w:rFonts w:ascii="Times New Roman" w:hAnsi="Times New Roman" w:cs="Times New Roman"/>
+          <w:sz w:val="24"/>
+          <w:szCs w:val="24"/>
+          <w:lang w:val="en-US"/>
+        </w:rPr>
+        <w:t>Skleros</w:t>
+      </w:r>
+      <w:proofErr w:type="spellEnd"/>
+      <w:r>
+        <w:rPr>
+          <w:rFonts w:ascii="Times New Roman" w:hAnsi="Times New Roman" w:cs="Times New Roman"/>
+          <w:sz w:val="24"/>
+          <w:szCs w:val="24"/>
+          <w:lang w:val="en-US"/>
+        </w:rPr>
+        <w:t xml:space="preserve"> &amp; his remaining loyal men.</w:t>
+      </w:r>
+      <w:r>
+        <w:rPr>
+          <w:rFonts w:ascii="Times New Roman" w:hAnsi="Times New Roman" w:cs="Times New Roman"/>
+          <w:sz w:val="24"/>
+          <w:szCs w:val="24"/>
+          <w:lang w:val="en-US"/>
+        </w:rPr>
+        <w:t xml:space="preserve"> Ultimately the </w:t>
       </w:r>
       <w:proofErr w:type="spellStart"/>
       <w:r>
@@ -19304,12 +19544,118 @@
           <w:szCs w:val="24"/>
           <w:lang w:val="en-US"/>
         </w:rPr>
-        <w:t xml:space="preserve">, including the PC, and the </w:t>
-      </w:r>
-      <w:proofErr w:type="spellStart"/>
-      <w:r>
-        <w:rPr>
-          <w:rFonts w:ascii="Times New Roman" w:hAnsi="Times New Roman" w:cs="Times New Roman"/>
+        <w:t xml:space="preserve"> win (or else there wouldn’t be another episode) and </w:t>
+      </w:r>
+      <w:proofErr w:type="spellStart"/>
+      <w:r>
+        <w:rPr>
+          <w:rFonts w:ascii="Times New Roman" w:hAnsi="Times New Roman" w:cs="Times New Roman"/>
+          <w:sz w:val="24"/>
+          <w:szCs w:val="24"/>
+          <w:lang w:val="en-US"/>
+        </w:rPr>
+        <w:t>Skleros</w:t>
+      </w:r>
+      <w:proofErr w:type="spellEnd"/>
+      <w:r>
+        <w:rPr>
+          <w:rFonts w:ascii="Times New Roman" w:hAnsi="Times New Roman" w:cs="Times New Roman"/>
+          <w:sz w:val="24"/>
+          <w:szCs w:val="24"/>
+          <w:lang w:val="en-US"/>
+        </w:rPr>
+        <w:t xml:space="preserve"> is either killed or taken in for questioning by the </w:t>
+      </w:r>
+      <w:r>
+        <w:rPr>
+          <w:rFonts w:ascii="Times New Roman" w:hAnsi="Times New Roman" w:cs="Times New Roman"/>
+          <w:sz w:val="24"/>
+          <w:szCs w:val="24"/>
+          <w:lang w:val="en-US"/>
+        </w:rPr>
+        <w:t>MC</w:t>
+      </w:r>
+      <w:r>
+        <w:rPr>
+          <w:rFonts w:ascii="Times New Roman" w:hAnsi="Times New Roman" w:cs="Times New Roman"/>
+          <w:sz w:val="24"/>
+          <w:szCs w:val="24"/>
+          <w:lang w:val="en-US"/>
+        </w:rPr>
+        <w:t>.</w:t>
+      </w:r>
+      <w:r>
+        <w:rPr>
+          <w:rFonts w:ascii="Times New Roman" w:hAnsi="Times New Roman" w:cs="Times New Roman"/>
+          <w:sz w:val="24"/>
+          <w:szCs w:val="24"/>
+          <w:lang w:val="en-US"/>
+        </w:rPr>
+        <w:t xml:space="preserve"> However, if the </w:t>
+      </w:r>
+      <w:r>
+        <w:rPr>
+          <w:rFonts w:ascii="Times New Roman" w:hAnsi="Times New Roman" w:cs="Times New Roman"/>
+          <w:sz w:val="24"/>
+          <w:szCs w:val="24"/>
+          <w:lang w:val="en-US"/>
+        </w:rPr>
+        <w:t>MC</w:t>
+      </w:r>
+      <w:r>
+        <w:rPr>
+          <w:rFonts w:ascii="Times New Roman" w:hAnsi="Times New Roman" w:cs="Times New Roman"/>
+          <w:sz w:val="24"/>
+          <w:szCs w:val="24"/>
+          <w:lang w:val="en-US"/>
+        </w:rPr>
+        <w:t xml:space="preserve"> elects to capture </w:t>
+      </w:r>
+      <w:proofErr w:type="spellStart"/>
+      <w:r>
+        <w:rPr>
+          <w:rFonts w:ascii="Times New Roman" w:hAnsi="Times New Roman" w:cs="Times New Roman"/>
+          <w:sz w:val="24"/>
+          <w:szCs w:val="24"/>
+          <w:lang w:val="en-US"/>
+        </w:rPr>
+        <w:t>Skleros</w:t>
+      </w:r>
+      <w:proofErr w:type="spellEnd"/>
+      <w:r>
+        <w:rPr>
+          <w:rFonts w:ascii="Times New Roman" w:hAnsi="Times New Roman" w:cs="Times New Roman"/>
+          <w:sz w:val="24"/>
+          <w:szCs w:val="24"/>
+          <w:lang w:val="en-US"/>
+        </w:rPr>
+        <w:t xml:space="preserve"> </w:t>
+      </w:r>
+      <w:r>
+        <w:rPr>
+          <w:rFonts w:ascii="Times New Roman" w:hAnsi="Times New Roman" w:cs="Times New Roman"/>
+          <w:b/>
+          <w:sz w:val="24"/>
+          <w:szCs w:val="24"/>
+          <w:lang w:val="en-US"/>
+        </w:rPr>
+        <w:t>without killing</w:t>
+      </w:r>
+      <w:r>
+        <w:rPr>
+          <w:rFonts w:ascii="Times New Roman" w:hAnsi="Times New Roman" w:cs="Times New Roman"/>
+          <w:b/>
+          <w:sz w:val="24"/>
+          <w:szCs w:val="24"/>
+          <w:lang w:val="en-US"/>
+        </w:rPr>
+        <w:t xml:space="preserve"> every other </w:t>
+      </w:r>
+      <w:proofErr w:type="spellStart"/>
+      <w:r>
+        <w:rPr>
+          <w:rFonts w:ascii="Times New Roman" w:hAnsi="Times New Roman" w:cs="Times New Roman"/>
+          <w:b/>
           <w:sz w:val="24"/>
           <w:szCs w:val="24"/>
           <w:lang w:val="en-US"/>
@@ -19320,11 +19666,70 @@
       <w:r>
         <w:rPr>
           <w:rFonts w:ascii="Times New Roman" w:hAnsi="Times New Roman" w:cs="Times New Roman"/>
-          <w:sz w:val="24"/>
-          <w:szCs w:val="24"/>
-          <w:lang w:val="en-US"/>
-        </w:rPr>
-        <w:t xml:space="preserve"> + </w:t>
+          <w:b/>
+          <w:sz w:val="24"/>
+          <w:szCs w:val="24"/>
+          <w:lang w:val="en-US"/>
+        </w:rPr>
+        <w:t xml:space="preserve"> troop on the map first</w:t>
+      </w:r>
+      <w:r>
+        <w:rPr>
+          <w:rFonts w:ascii="Times New Roman" w:hAnsi="Times New Roman" w:cs="Times New Roman"/>
+          <w:sz w:val="24"/>
+          <w:szCs w:val="24"/>
+          <w:lang w:val="en-US"/>
+        </w:rPr>
+        <w:t xml:space="preserve"> he’s betrayed &amp; murdered almost immediately afterward by one of the </w:t>
+      </w:r>
+      <w:proofErr w:type="spellStart"/>
+      <w:r>
+        <w:rPr>
+          <w:rFonts w:ascii="Times New Roman" w:hAnsi="Times New Roman" w:cs="Times New Roman"/>
+          <w:sz w:val="24"/>
+          <w:szCs w:val="24"/>
+          <w:lang w:val="en-US"/>
+        </w:rPr>
+        <w:t>Umari</w:t>
+      </w:r>
+      <w:proofErr w:type="spellEnd"/>
+      <w:r>
+        <w:rPr>
+          <w:rFonts w:ascii="Times New Roman" w:hAnsi="Times New Roman" w:cs="Times New Roman"/>
+          <w:sz w:val="24"/>
+          <w:szCs w:val="24"/>
+          <w:lang w:val="en-US"/>
+        </w:rPr>
+        <w:t>, to everyone’s surprise.</w:t>
+      </w:r>
+      <w:r>
+        <w:rPr>
+          <w:rFonts w:ascii="Times New Roman" w:hAnsi="Times New Roman" w:cs="Times New Roman"/>
+          <w:sz w:val="24"/>
+          <w:szCs w:val="24"/>
+          <w:lang w:val="en-US"/>
+        </w:rPr>
+        <w:t xml:space="preserve"> If the MC had the foresight to eliminate all of the </w:t>
+      </w:r>
+      <w:proofErr w:type="spellStart"/>
+      <w:r>
+        <w:rPr>
+          <w:rFonts w:ascii="Times New Roman" w:hAnsi="Times New Roman" w:cs="Times New Roman"/>
+          <w:sz w:val="24"/>
+          <w:szCs w:val="24"/>
+          <w:lang w:val="en-US"/>
+        </w:rPr>
+        <w:t>Umari</w:t>
+      </w:r>
+      <w:proofErr w:type="spellEnd"/>
+      <w:r>
+        <w:rPr>
+          <w:rFonts w:ascii="Times New Roman" w:hAnsi="Times New Roman" w:cs="Times New Roman"/>
+          <w:sz w:val="24"/>
+          <w:szCs w:val="24"/>
+          <w:lang w:val="en-US"/>
+        </w:rPr>
+        <w:t xml:space="preserve"> before defeating </w:t>
       </w:r>
       <w:proofErr w:type="spellStart"/>
       <w:r>
@@ -19344,105 +19749,7 @@
           <w:szCs w:val="24"/>
           <w:lang w:val="en-US"/>
         </w:rPr>
-        <w:t xml:space="preserve"> &amp; his remaining loyal men.</w:t>
-      </w:r>
-      <w:r>
-        <w:rPr>
-          <w:rFonts w:ascii="Times New Roman" w:hAnsi="Times New Roman" w:cs="Times New Roman"/>
-          <w:sz w:val="24"/>
-          <w:szCs w:val="24"/>
-          <w:lang w:val="en-US"/>
-        </w:rPr>
-        <w:t xml:space="preserve"> Ultimately the </w:t>
-      </w:r>
-      <w:proofErr w:type="spellStart"/>
-      <w:r>
-        <w:rPr>
-          <w:rFonts w:ascii="Times New Roman" w:hAnsi="Times New Roman" w:cs="Times New Roman"/>
-          <w:sz w:val="24"/>
-          <w:szCs w:val="24"/>
-          <w:lang w:val="en-US"/>
-        </w:rPr>
-        <w:t>Ellisians</w:t>
-      </w:r>
-      <w:proofErr w:type="spellEnd"/>
-      <w:r>
-        <w:rPr>
-          <w:rFonts w:ascii="Times New Roman" w:hAnsi="Times New Roman" w:cs="Times New Roman"/>
-          <w:sz w:val="24"/>
-          <w:szCs w:val="24"/>
-          <w:lang w:val="en-US"/>
-        </w:rPr>
-        <w:t xml:space="preserve"> win (or else there wouldn’t be another episode) and </w:t>
-      </w:r>
-      <w:proofErr w:type="spellStart"/>
-      <w:r>
-        <w:rPr>
-          <w:rFonts w:ascii="Times New Roman" w:hAnsi="Times New Roman" w:cs="Times New Roman"/>
-          <w:sz w:val="24"/>
-          <w:szCs w:val="24"/>
-          <w:lang w:val="en-US"/>
-        </w:rPr>
-        <w:t>Skleros</w:t>
-      </w:r>
-      <w:proofErr w:type="spellEnd"/>
-      <w:r>
-        <w:rPr>
-          <w:rFonts w:ascii="Times New Roman" w:hAnsi="Times New Roman" w:cs="Times New Roman"/>
-          <w:sz w:val="24"/>
-          <w:szCs w:val="24"/>
-          <w:lang w:val="en-US"/>
-        </w:rPr>
-        <w:t xml:space="preserve"> is either killed or taken in for questioning by the PC.</w:t>
-      </w:r>
-      <w:r>
-        <w:rPr>
-          <w:rFonts w:ascii="Times New Roman" w:hAnsi="Times New Roman" w:cs="Times New Roman"/>
-          <w:sz w:val="24"/>
-          <w:szCs w:val="24"/>
-          <w:lang w:val="en-US"/>
-        </w:rPr>
-        <w:t xml:space="preserve"> However, if the PC elects to capture </w:t>
-      </w:r>
-      <w:proofErr w:type="spellStart"/>
-      <w:r>
-        <w:rPr>
-          <w:rFonts w:ascii="Times New Roman" w:hAnsi="Times New Roman" w:cs="Times New Roman"/>
-          <w:sz w:val="24"/>
-          <w:szCs w:val="24"/>
-          <w:lang w:val="en-US"/>
-        </w:rPr>
-        <w:t>Skleros</w:t>
-      </w:r>
-      <w:proofErr w:type="spellEnd"/>
-      <w:r>
-        <w:rPr>
-          <w:rFonts w:ascii="Times New Roman" w:hAnsi="Times New Roman" w:cs="Times New Roman"/>
-          <w:sz w:val="24"/>
-          <w:szCs w:val="24"/>
-          <w:lang w:val="en-US"/>
-        </w:rPr>
-        <w:t xml:space="preserve"> he’s betrayed &amp; murdered almost immediately afterward by one of the </w:t>
-      </w:r>
-      <w:proofErr w:type="spellStart"/>
-      <w:r>
-        <w:rPr>
-          <w:rFonts w:ascii="Times New Roman" w:hAnsi="Times New Roman" w:cs="Times New Roman"/>
-          <w:sz w:val="24"/>
-          <w:szCs w:val="24"/>
-          <w:lang w:val="en-US"/>
-        </w:rPr>
-        <w:t>Umari</w:t>
-      </w:r>
-      <w:proofErr w:type="spellEnd"/>
-      <w:r>
-        <w:rPr>
-          <w:rFonts w:ascii="Times New Roman" w:hAnsi="Times New Roman" w:cs="Times New Roman"/>
-          <w:sz w:val="24"/>
-          <w:szCs w:val="24"/>
-          <w:lang w:val="en-US"/>
-        </w:rPr>
-        <w:t>, to everyone’s surprise.</w:t>
+        <w:t>, he can finally take the guy in alive without a hitch.</w:t>
       </w:r>
     </w:p>
     <w:p>
@@ -19487,7 +19794,54 @@
           <w:szCs w:val="24"/>
           <w:lang w:val="en-US"/>
         </w:rPr>
-        <w:t xml:space="preserve">, the PC &amp; </w:t>
+        <w:t xml:space="preserve">/interrogating </w:t>
+      </w:r>
+      <w:proofErr w:type="spellStart"/>
+      <w:r>
+        <w:rPr>
+          <w:rFonts w:ascii="Times New Roman" w:hAnsi="Times New Roman" w:cs="Times New Roman"/>
+          <w:sz w:val="24"/>
+          <w:szCs w:val="24"/>
+          <w:lang w:val="en-US"/>
+        </w:rPr>
+        <w:t>Skleros</w:t>
+      </w:r>
+      <w:proofErr w:type="spellEnd"/>
+      <w:r>
+        <w:rPr>
+          <w:rFonts w:ascii="Times New Roman" w:hAnsi="Times New Roman" w:cs="Times New Roman"/>
+          <w:sz w:val="24"/>
+          <w:szCs w:val="24"/>
+          <w:lang w:val="en-US"/>
+        </w:rPr>
+        <w:t xml:space="preserve"> (depending on whether or not the player was able to take him in alive)</w:t>
+      </w:r>
+      <w:r>
+        <w:rPr>
+          <w:rFonts w:ascii="Times New Roman" w:hAnsi="Times New Roman" w:cs="Times New Roman"/>
+          <w:sz w:val="24"/>
+          <w:szCs w:val="24"/>
+          <w:lang w:val="en-US"/>
+        </w:rPr>
+        <w:t xml:space="preserve">, the </w:t>
+      </w:r>
+      <w:r>
+        <w:rPr>
+          <w:rFonts w:ascii="Times New Roman" w:hAnsi="Times New Roman" w:cs="Times New Roman"/>
+          <w:sz w:val="24"/>
+          <w:szCs w:val="24"/>
+          <w:lang w:val="en-US"/>
+        </w:rPr>
+        <w:t>MC</w:t>
+      </w:r>
+      <w:r>
+        <w:rPr>
+          <w:rFonts w:ascii="Times New Roman" w:hAnsi="Times New Roman" w:cs="Times New Roman"/>
+          <w:sz w:val="24"/>
+          <w:szCs w:val="24"/>
+          <w:lang w:val="en-US"/>
+        </w:rPr>
+        <w:t xml:space="preserve"> &amp; </w:t>
       </w:r>
       <w:proofErr w:type="spellStart"/>
       <w:r>
@@ -19567,7 +19921,25 @@
           <w:szCs w:val="24"/>
           <w:lang w:val="en-US"/>
         </w:rPr>
-        <w:t xml:space="preserve"> &amp; the PC’s station in life are the real masterminds behind the plot to deliver Ellis into </w:t>
+        <w:t xml:space="preserve"> &amp; the </w:t>
+      </w:r>
+      <w:r>
+        <w:rPr>
+          <w:rFonts w:ascii="Times New Roman" w:hAnsi="Times New Roman" w:cs="Times New Roman"/>
+          <w:sz w:val="24"/>
+          <w:szCs w:val="24"/>
+          <w:lang w:val="en-US"/>
+        </w:rPr>
+        <w:t>MC</w:t>
+      </w:r>
+      <w:r>
+        <w:rPr>
+          <w:rFonts w:ascii="Times New Roman" w:hAnsi="Times New Roman" w:cs="Times New Roman"/>
+          <w:sz w:val="24"/>
+          <w:szCs w:val="24"/>
+          <w:lang w:val="en-US"/>
+        </w:rPr>
+        <w:t xml:space="preserve">’s station in life are the real masterminds behind the plot to deliver Ellis into </w:t>
       </w:r>
       <w:proofErr w:type="spellStart"/>
       <w:r>
@@ -19587,7 +19959,25 @@
           <w:szCs w:val="24"/>
           <w:lang w:val="en-US"/>
         </w:rPr>
-        <w:t xml:space="preserve"> hands, and </w:t>
+        <w:t xml:space="preserve"> hands</w:t>
+      </w:r>
+      <w:r>
+        <w:rPr>
+          <w:rFonts w:ascii="Times New Roman" w:hAnsi="Times New Roman" w:cs="Times New Roman"/>
+          <w:sz w:val="24"/>
+          <w:szCs w:val="24"/>
+          <w:lang w:val="en-US"/>
+        </w:rPr>
+        <w:t xml:space="preserve"> in exchange for preferential treatment under their rule</w:t>
+      </w:r>
+      <w:r>
+        <w:rPr>
+          <w:rFonts w:ascii="Times New Roman" w:hAnsi="Times New Roman" w:cs="Times New Roman"/>
+          <w:sz w:val="24"/>
+          <w:szCs w:val="24"/>
+          <w:lang w:val="en-US"/>
+        </w:rPr>
+        <w:t xml:space="preserve">, and </w:t>
       </w:r>
       <w:proofErr w:type="spellStart"/>
       <w:r>
@@ -19607,7 +19997,16 @@
           <w:szCs w:val="24"/>
           <w:lang w:val="en-US"/>
         </w:rPr>
-        <w:t xml:space="preserve"> was never more than a middle-man between this aristocratic cabal &amp; the </w:t>
+        <w:t xml:space="preserve"> was never more than a middle-man between this aristocratic cabal</w:t>
+      </w:r>
+      <w:r>
+        <w:rPr>
+          <w:rFonts w:ascii="Times New Roman" w:hAnsi="Times New Roman" w:cs="Times New Roman"/>
+          <w:sz w:val="24"/>
+          <w:szCs w:val="24"/>
+          <w:lang w:val="en-US"/>
+        </w:rPr>
+        <w:t xml:space="preserve"> of </w:t>
       </w:r>
       <w:proofErr w:type="spellStart"/>
       <w:r>
@@ -19627,6 +20026,35 @@
           <w:szCs w:val="24"/>
           <w:lang w:val="en-US"/>
         </w:rPr>
+        <w:t xml:space="preserve"> collaborators</w:t>
+      </w:r>
+      <w:r>
+        <w:rPr>
+          <w:rFonts w:ascii="Times New Roman" w:hAnsi="Times New Roman" w:cs="Times New Roman"/>
+          <w:sz w:val="24"/>
+          <w:szCs w:val="24"/>
+          <w:lang w:val="en-US"/>
+        </w:rPr>
+        <w:t xml:space="preserve"> &amp; the </w:t>
+      </w:r>
+      <w:proofErr w:type="spellStart"/>
+      <w:r>
+        <w:rPr>
+          <w:rFonts w:ascii="Times New Roman" w:hAnsi="Times New Roman" w:cs="Times New Roman"/>
+          <w:sz w:val="24"/>
+          <w:szCs w:val="24"/>
+          <w:lang w:val="en-US"/>
+        </w:rPr>
+        <w:t>Umari</w:t>
+      </w:r>
+      <w:proofErr w:type="spellEnd"/>
+      <w:r>
+        <w:rPr>
+          <w:rFonts w:ascii="Times New Roman" w:hAnsi="Times New Roman" w:cs="Times New Roman"/>
+          <w:sz w:val="24"/>
+          <w:szCs w:val="24"/>
+          <w:lang w:val="en-US"/>
+        </w:rPr>
         <w:t xml:space="preserve"> government</w:t>
       </w:r>
       <w:r>
@@ -19656,7 +20084,16 @@
           <w:szCs w:val="24"/>
           <w:lang w:val="en-US"/>
         </w:rPr>
-        <w:t xml:space="preserve"> have recovered from their defeat a year &amp; a half ago, and that a 150,000-strong </w:t>
+        <w:t xml:space="preserve"> have recovered from their defeat a year &amp; a half ago, and that a </w:t>
+      </w:r>
+      <w:r>
+        <w:rPr>
+          <w:rFonts w:ascii="Times New Roman" w:hAnsi="Times New Roman" w:cs="Times New Roman"/>
+          <w:sz w:val="24"/>
+          <w:szCs w:val="24"/>
+          <w:lang w:val="en-US"/>
+        </w:rPr>
+        <w:t xml:space="preserve">150,000-strong </w:t>
       </w:r>
       <w:proofErr w:type="spellStart"/>
       <w:r>
@@ -19676,7 +20113,16 @@
           <w:szCs w:val="24"/>
           <w:lang w:val="en-US"/>
         </w:rPr>
-        <w:t xml:space="preserve"> host is now marching on Ellis</w:t>
+        <w:t xml:space="preserve"> host is once again</w:t>
+      </w:r>
+      <w:r>
+        <w:rPr>
+          <w:rFonts w:ascii="Times New Roman" w:hAnsi="Times New Roman" w:cs="Times New Roman"/>
+          <w:sz w:val="24"/>
+          <w:szCs w:val="24"/>
+          <w:lang w:val="en-US"/>
+        </w:rPr>
+        <w:t xml:space="preserve"> marching on Ellis</w:t>
       </w:r>
       <w:r>
         <w:rPr>
@@ -19714,7 +20160,25 @@
           <w:szCs w:val="24"/>
           <w:lang w:val="en-US"/>
         </w:rPr>
-        <w:t>the oncoming enemy army, and invites/commands (depending on your relationship with him) the PC to assist him in the upper districts of Ellis. Cue cliffhanger ending.</w:t>
+        <w:t xml:space="preserve">the oncoming enemy army, and invites/commands (depending on your relationship with him) the </w:t>
+      </w:r>
+      <w:r>
+        <w:rPr>
+          <w:rFonts w:ascii="Times New Roman" w:hAnsi="Times New Roman" w:cs="Times New Roman"/>
+          <w:sz w:val="24"/>
+          <w:szCs w:val="24"/>
+          <w:lang w:val="en-US"/>
+        </w:rPr>
+        <w:t>MC</w:t>
+      </w:r>
+      <w:r>
+        <w:rPr>
+          <w:rFonts w:ascii="Times New Roman" w:hAnsi="Times New Roman" w:cs="Times New Roman"/>
+          <w:sz w:val="24"/>
+          <w:szCs w:val="24"/>
+          <w:lang w:val="en-US"/>
+        </w:rPr>
+        <w:t xml:space="preserve"> to assist him in the upper districts of Ellis. Cue cliffhanger ending.</w:t>
       </w:r>
     </w:p>
     <w:p>
@@ -19829,7 +20293,25 @@
           <w:szCs w:val="24"/>
           <w:lang w:val="en-US"/>
         </w:rPr>
-        <w:t xml:space="preserve">The PC &amp; friends deal with the noble conspirators in Ellis’ upper districts. Needless to say this means getting mixed up in imperial &amp; foreign politics, as the </w:t>
+        <w:t xml:space="preserve">The </w:t>
+      </w:r>
+      <w:r>
+        <w:rPr>
+          <w:rFonts w:ascii="Times New Roman" w:hAnsi="Times New Roman" w:cs="Times New Roman"/>
+          <w:sz w:val="24"/>
+          <w:szCs w:val="24"/>
+          <w:lang w:val="en-US"/>
+        </w:rPr>
+        <w:t>MC</w:t>
+      </w:r>
+      <w:r>
+        <w:rPr>
+          <w:rFonts w:ascii="Times New Roman" w:hAnsi="Times New Roman" w:cs="Times New Roman"/>
+          <w:sz w:val="24"/>
+          <w:szCs w:val="24"/>
+          <w:lang w:val="en-US"/>
+        </w:rPr>
+        <w:t xml:space="preserve"> &amp; friends deal with the noble conspirators in Ellis’ upper districts. Needless to say this means getting mixed up in imperial &amp; foreign politics, as the </w:t>
       </w:r>
       <w:proofErr w:type="spellStart"/>
       <w:r>
@@ -19874,6 +20356,7 @@
           <w:szCs w:val="24"/>
           <w:lang w:val="en-US"/>
         </w:rPr>
+        <w:lastRenderedPageBreak/>
         <w:t xml:space="preserve">On one hand, there are powerful foreign nations willing to support Ellis, for a heavy price. The Dual Monarchy of </w:t>
       </w:r>
       <w:proofErr w:type="spellStart"/>
@@ -19963,17 +20446,7 @@
           <w:szCs w:val="24"/>
           <w:lang w:val="en-US"/>
         </w:rPr>
-        <w:t xml:space="preserve"> However, Ellis will be forced into becoming a vassal for whichever foreign power it sides with &amp; will </w:t>
-      </w:r>
-      <w:r>
-        <w:rPr>
-          <w:rFonts w:ascii="Times New Roman" w:hAnsi="Times New Roman" w:cs="Times New Roman"/>
-          <w:sz w:val="24"/>
-          <w:szCs w:val="24"/>
-          <w:lang w:val="en-US"/>
-        </w:rPr>
-        <w:lastRenderedPageBreak/>
-        <w:t xml:space="preserve">later be annexed fully, and it will also have to convert to the Northern Rite of the Church of </w:t>
+        <w:t xml:space="preserve"> However, Ellis will be forced into becoming a vassal for whichever foreign power it sides with &amp; will later be annexed fully, and it will also have to convert to the Northern Rite of the Church of </w:t>
       </w:r>
       <w:proofErr w:type="spellStart"/>
       <w:r>
@@ -20652,6 +21125,7 @@
           <w:szCs w:val="24"/>
           <w:lang w:val="en-US"/>
         </w:rPr>
+        <w:lastRenderedPageBreak/>
         <w:t>Ralethannos</w:t>
       </w:r>
       <w:proofErr w:type="spellEnd"/>
@@ -20766,7 +21240,6 @@
           <w:szCs w:val="24"/>
           <w:lang w:val="en-US"/>
         </w:rPr>
-        <w:lastRenderedPageBreak/>
         <w:t xml:space="preserve">The </w:t>
       </w:r>
       <w:proofErr w:type="spellStart"/>
@@ -20832,7 +21305,25 @@
           <w:szCs w:val="24"/>
           <w:lang w:val="en-US"/>
         </w:rPr>
-        <w:t xml:space="preserve"> will assault the city walls. The PC can try holding them off at the outer (non-magical) walls of the Brown Quarter, and if the </w:t>
+        <w:t xml:space="preserve"> will assault the city walls. The </w:t>
+      </w:r>
+      <w:r>
+        <w:rPr>
+          <w:rFonts w:ascii="Times New Roman" w:hAnsi="Times New Roman" w:cs="Times New Roman"/>
+          <w:sz w:val="24"/>
+          <w:szCs w:val="24"/>
+          <w:lang w:val="en-US"/>
+        </w:rPr>
+        <w:t>MC</w:t>
+      </w:r>
+      <w:r>
+        <w:rPr>
+          <w:rFonts w:ascii="Times New Roman" w:hAnsi="Times New Roman" w:cs="Times New Roman"/>
+          <w:sz w:val="24"/>
+          <w:szCs w:val="24"/>
+          <w:lang w:val="en-US"/>
+        </w:rPr>
+        <w:t xml:space="preserve"> can try holding them off at the outer (non-magical) walls of the Brown Quarter, and if the </w:t>
       </w:r>
       <w:proofErr w:type="spellStart"/>
       <w:r>
@@ -20979,7 +21470,43 @@
           <w:szCs w:val="24"/>
           <w:lang w:val="en-US"/>
         </w:rPr>
-        <w:t xml:space="preserve"> army. It will be pretty much impossible for Ellis to lose, even if the PC dies.</w:t>
+        <w:t xml:space="preserve"> army. It will be pretty much impossible for Ellis to lose, even if the </w:t>
+      </w:r>
+      <w:r>
+        <w:rPr>
+          <w:rFonts w:ascii="Times New Roman" w:hAnsi="Times New Roman" w:cs="Times New Roman"/>
+          <w:sz w:val="24"/>
+          <w:szCs w:val="24"/>
+          <w:lang w:val="en-US"/>
+        </w:rPr>
+        <w:t>MC</w:t>
+      </w:r>
+      <w:r>
+        <w:rPr>
+          <w:rFonts w:ascii="Times New Roman" w:hAnsi="Times New Roman" w:cs="Times New Roman"/>
+          <w:sz w:val="24"/>
+          <w:szCs w:val="24"/>
+          <w:lang w:val="en-US"/>
+        </w:rPr>
+        <w:t xml:space="preserve"> dies</w:t>
+      </w:r>
+      <w:r>
+        <w:rPr>
+          <w:rFonts w:ascii="Times New Roman" w:hAnsi="Times New Roman" w:cs="Times New Roman"/>
+          <w:sz w:val="24"/>
+          <w:szCs w:val="24"/>
+          <w:lang w:val="en-US"/>
+        </w:rPr>
+        <w:t>, since the foreign ally of your choice will arrive in time to save the day</w:t>
+      </w:r>
+      <w:r>
+        <w:rPr>
+          <w:rFonts w:ascii="Times New Roman" w:hAnsi="Times New Roman" w:cs="Times New Roman"/>
+          <w:sz w:val="24"/>
+          <w:szCs w:val="24"/>
+          <w:lang w:val="en-US"/>
+        </w:rPr>
+        <w:t>.</w:t>
       </w:r>
     </w:p>
     <w:p>
@@ -21193,7 +21720,45 @@
           <w:szCs w:val="24"/>
           <w:lang w:val="en-US"/>
         </w:rPr>
-        <w:t>, which will remain diplomatically isolated from everyone else.</w:t>
+        <w:t>, which will remain diplomatically isolated from everyone else</w:t>
+      </w:r>
+      <w:r>
+        <w:rPr>
+          <w:rFonts w:ascii="Times New Roman" w:hAnsi="Times New Roman" w:cs="Times New Roman"/>
+          <w:sz w:val="24"/>
+          <w:szCs w:val="24"/>
+          <w:lang w:val="en-US"/>
+        </w:rPr>
+        <w:t xml:space="preserve"> (there won’t be many fans of a </w:t>
+      </w:r>
+      <w:proofErr w:type="spellStart"/>
+      <w:r>
+        <w:rPr>
+          <w:rFonts w:ascii="Times New Roman" w:hAnsi="Times New Roman" w:cs="Times New Roman"/>
+          <w:sz w:val="24"/>
+          <w:szCs w:val="24"/>
+          <w:lang w:val="en-US"/>
+        </w:rPr>
+        <w:t>magocracy</w:t>
+      </w:r>
+      <w:proofErr w:type="spellEnd"/>
+      <w:r>
+        <w:rPr>
+          <w:rFonts w:ascii="Times New Roman" w:hAnsi="Times New Roman" w:cs="Times New Roman"/>
+          <w:sz w:val="24"/>
+          <w:szCs w:val="24"/>
+          <w:lang w:val="en-US"/>
+        </w:rPr>
+        <w:t xml:space="preserve"> that overthrew its legitimate monarch, figurehead or not, and killed millions of its own people)</w:t>
+      </w:r>
+      <w:r>
+        <w:rPr>
+          <w:rFonts w:ascii="Times New Roman" w:hAnsi="Times New Roman" w:cs="Times New Roman"/>
+          <w:sz w:val="24"/>
+          <w:szCs w:val="24"/>
+          <w:lang w:val="en-US"/>
+        </w:rPr>
+        <w:t>.</w:t>
       </w:r>
     </w:p>
     <w:p>
@@ -21285,7 +21850,16 @@
           <w:szCs w:val="24"/>
           <w:lang w:val="en-US"/>
         </w:rPr>
-        <w:t>, likely before they can reach the safety of the inner walls</w:t>
+        <w:t xml:space="preserve"> well</w:t>
+      </w:r>
+      <w:r>
+        <w:rPr>
+          <w:rFonts w:ascii="Times New Roman" w:hAnsi="Times New Roman" w:cs="Times New Roman"/>
+          <w:sz w:val="24"/>
+          <w:szCs w:val="24"/>
+          <w:lang w:val="en-US"/>
+        </w:rPr>
+        <w:t xml:space="preserve"> before they can reach the safety of the inner walls</w:t>
       </w:r>
       <w:r>
         <w:rPr>
@@ -21323,7 +21897,25 @@
           <w:szCs w:val="24"/>
           <w:lang w:val="en-US"/>
         </w:rPr>
-        <w:t xml:space="preserve"> hands the imperial regalia to the PC and maybe even names him his successor, before charging off into the </w:t>
+        <w:t xml:space="preserve"> hands the imperial regalia to the </w:t>
+      </w:r>
+      <w:r>
+        <w:rPr>
+          <w:rFonts w:ascii="Times New Roman" w:hAnsi="Times New Roman" w:cs="Times New Roman"/>
+          <w:sz w:val="24"/>
+          <w:szCs w:val="24"/>
+          <w:lang w:val="en-US"/>
+        </w:rPr>
+        <w:t>MC</w:t>
+      </w:r>
+      <w:r>
+        <w:rPr>
+          <w:rFonts w:ascii="Times New Roman" w:hAnsi="Times New Roman" w:cs="Times New Roman"/>
+          <w:sz w:val="24"/>
+          <w:szCs w:val="24"/>
+          <w:lang w:val="en-US"/>
+        </w:rPr>
+        <w:t xml:space="preserve"> and maybe even names him his successor, before charging off into the </w:t>
       </w:r>
       <w:proofErr w:type="spellStart"/>
       <w:r>
@@ -21343,7 +21935,25 @@
           <w:szCs w:val="24"/>
           <w:lang w:val="en-US"/>
         </w:rPr>
-        <w:t xml:space="preserve"> swarm dressed as a common soldier &amp; dying. The PC </w:t>
+        <w:t xml:space="preserve"> swarm dressed as a common soldier &amp; dying. The </w:t>
+      </w:r>
+      <w:r>
+        <w:rPr>
+          <w:rFonts w:ascii="Times New Roman" w:hAnsi="Times New Roman" w:cs="Times New Roman"/>
+          <w:sz w:val="24"/>
+          <w:szCs w:val="24"/>
+          <w:lang w:val="en-US"/>
+        </w:rPr>
+        <w:t>MC</w:t>
+      </w:r>
+      <w:r>
+        <w:rPr>
+          <w:rFonts w:ascii="Times New Roman" w:hAnsi="Times New Roman" w:cs="Times New Roman"/>
+          <w:sz w:val="24"/>
+          <w:szCs w:val="24"/>
+          <w:lang w:val="en-US"/>
+        </w:rPr>
+        <w:t xml:space="preserve"> </w:t>
       </w:r>
       <w:r>
         <w:rPr>
@@ -21515,7 +22125,43 @@
           <w:szCs w:val="24"/>
           <w:lang w:val="en-US"/>
         </w:rPr>
-        <w:t xml:space="preserve"> will surely try again another day and that Ellis is not likely to become much stronger, meaning they’ll be back at square one in a decade or two at most.</w:t>
+        <w:t xml:space="preserve"> will surely try again another day</w:t>
+      </w:r>
+      <w:r>
+        <w:rPr>
+          <w:rFonts w:ascii="Times New Roman" w:hAnsi="Times New Roman" w:cs="Times New Roman"/>
+          <w:sz w:val="24"/>
+          <w:szCs w:val="24"/>
+          <w:lang w:val="en-US"/>
+        </w:rPr>
+        <w:t>, no foreign power will have any interest in supporting Ellis</w:t>
+      </w:r>
+      <w:r>
+        <w:rPr>
+          <w:rFonts w:ascii="Times New Roman" w:hAnsi="Times New Roman" w:cs="Times New Roman"/>
+          <w:sz w:val="24"/>
+          <w:szCs w:val="24"/>
+          <w:lang w:val="en-US"/>
+        </w:rPr>
+        <w:t xml:space="preserve"> and that Ellis</w:t>
+      </w:r>
+      <w:r>
+        <w:rPr>
+          <w:rFonts w:ascii="Times New Roman" w:hAnsi="Times New Roman" w:cs="Times New Roman"/>
+          <w:sz w:val="24"/>
+          <w:szCs w:val="24"/>
+          <w:lang w:val="en-US"/>
+        </w:rPr>
+        <w:t xml:space="preserve"> itself</w:t>
+      </w:r>
+      <w:r>
+        <w:rPr>
+          <w:rFonts w:ascii="Times New Roman" w:hAnsi="Times New Roman" w:cs="Times New Roman"/>
+          <w:sz w:val="24"/>
+          <w:szCs w:val="24"/>
+          <w:lang w:val="en-US"/>
+        </w:rPr>
+        <w:t xml:space="preserve"> is not likely to become much stronger, meaning they’ll be back at square one in a decade or two at most.</w:t>
       </w:r>
     </w:p>
     <w:sectPr>
@@ -21575,7 +22221,7 @@
             <w:rPr>
               <w:noProof/>
             </w:rPr>
-            <w:t>30</w:t>
+            <w:t>28</w:t>
           </w:r>
         </w:fldSimple>
       </w:p>
@@ -24253,7 +24899,7 @@
 </file>
 
 <file path=customXml/itemProps1.xml><?xml version="1.0" encoding="utf-8"?>
-<ds:datastoreItem xmlns:ds="http://schemas.openxmlformats.org/officeDocument/2006/customXml" ds:itemID="{6360F2B2-C707-4E0B-9274-5D69574CD65D}">
+<ds:datastoreItem xmlns:ds="http://schemas.openxmlformats.org/officeDocument/2006/customXml" ds:itemID="{7EA47B85-C3C6-4DC6-AB61-4346B51E0764}">
   <ds:schemaRefs>
     <ds:schemaRef ds:uri="http://schemas.openxmlformats.org/officeDocument/2006/bibliography"/>
   </ds:schemaRefs>

</xml_diff>

<commit_message>
text update - sidequests & choice expansion
text update - sidequests & choice expansion
</commit_message>
<xml_diff>
--- a/gamecharconcepts.docx
+++ b/gamecharconcepts.docx
@@ -20221,6 +20221,16 @@
           <w:szCs w:val="24"/>
           <w:lang w:val="en-US"/>
         </w:rPr>
+        <w:t>/companion recruitment quests</w:t>
+      </w:r>
+      <w:r>
+        <w:rPr>
+          <w:rFonts w:ascii="Times New Roman" w:hAnsi="Times New Roman" w:cs="Times New Roman"/>
+          <w:b/>
+          <w:sz w:val="24"/>
+          <w:szCs w:val="24"/>
+          <w:lang w:val="en-US"/>
+        </w:rPr>
         <w:t>:</w:t>
       </w:r>
     </w:p>
@@ -20239,36 +20249,127 @@
           <w:lang w:val="en-US"/>
         </w:rPr>
       </w:pPr>
-      <w:r>
-        <w:rPr>
-          <w:rFonts w:ascii="Times New Roman" w:hAnsi="Times New Roman" w:cs="Times New Roman"/>
-          <w:sz w:val="24"/>
-          <w:szCs w:val="24"/>
-          <w:lang w:val="en-US"/>
-        </w:rPr>
-        <w:t>To be decided</w:t>
-      </w:r>
-    </w:p>
-    <w:p>
-      <w:pPr>
-        <w:jc w:val="both"/>
-        <w:rPr>
-          <w:rFonts w:ascii="Times New Roman" w:hAnsi="Times New Roman" w:cs="Times New Roman"/>
-          <w:b/>
-          <w:sz w:val="24"/>
-          <w:szCs w:val="24"/>
-          <w:lang w:val="en-US"/>
-        </w:rPr>
-      </w:pPr>
-      <w:r>
-        <w:rPr>
-          <w:rFonts w:ascii="Times New Roman" w:hAnsi="Times New Roman" w:cs="Times New Roman"/>
-          <w:b/>
-          <w:sz w:val="24"/>
-          <w:szCs w:val="24"/>
-          <w:lang w:val="en-US"/>
-        </w:rPr>
-        <w:t>Episode II:</w:t>
+      <w:proofErr w:type="spellStart"/>
+      <w:r>
+        <w:rPr>
+          <w:rFonts w:ascii="Times New Roman" w:hAnsi="Times New Roman" w:cs="Times New Roman"/>
+          <w:sz w:val="24"/>
+          <w:szCs w:val="24"/>
+          <w:lang w:val="en-US"/>
+        </w:rPr>
+        <w:t>Badriyah</w:t>
+      </w:r>
+      <w:proofErr w:type="spellEnd"/>
+      <w:r>
+        <w:rPr>
+          <w:rFonts w:ascii="Times New Roman" w:hAnsi="Times New Roman" w:cs="Times New Roman"/>
+          <w:sz w:val="24"/>
+          <w:szCs w:val="24"/>
+          <w:lang w:val="en-US"/>
+        </w:rPr>
+        <w:t>: Offer to assist with keeping order at the tavern she works at</w:t>
+      </w:r>
+      <w:r>
+        <w:rPr>
+          <w:rFonts w:ascii="Times New Roman" w:hAnsi="Times New Roman" w:cs="Times New Roman"/>
+          <w:sz w:val="24"/>
+          <w:szCs w:val="24"/>
+          <w:lang w:val="en-US"/>
+        </w:rPr>
+        <w:sym w:font="Wingdings" w:char="F0E0"/>
+      </w:r>
+      <w:r>
+        <w:rPr>
+          <w:rFonts w:ascii="Times New Roman" w:hAnsi="Times New Roman" w:cs="Times New Roman"/>
+          <w:sz w:val="24"/>
+          <w:szCs w:val="24"/>
+          <w:lang w:val="en-US"/>
+        </w:rPr>
+        <w:t>Step 1: Beat up &amp; throw out disorderly, drunken patrons who are ruining everyone else’s time (starting fights for no reason, harassing the servants, etc.)</w:t>
+      </w:r>
+      <w:r>
+        <w:rPr>
+          <w:rFonts w:ascii="Times New Roman" w:hAnsi="Times New Roman" w:cs="Times New Roman"/>
+          <w:sz w:val="24"/>
+          <w:szCs w:val="24"/>
+          <w:lang w:val="en-US"/>
+        </w:rPr>
+        <w:sym w:font="Wingdings" w:char="F0E0"/>
+      </w:r>
+      <w:r>
+        <w:rPr>
+          <w:rFonts w:ascii="Times New Roman" w:hAnsi="Times New Roman" w:cs="Times New Roman"/>
+          <w:sz w:val="24"/>
+          <w:szCs w:val="24"/>
+          <w:lang w:val="en-US"/>
+        </w:rPr>
+        <w:t>Step 2: Prevent greedy servants from stealing money from the tavern owner</w:t>
+      </w:r>
+      <w:r>
+        <w:rPr>
+          <w:rFonts w:ascii="Times New Roman" w:hAnsi="Times New Roman" w:cs="Times New Roman"/>
+          <w:sz w:val="24"/>
+          <w:szCs w:val="24"/>
+          <w:lang w:val="en-US"/>
+        </w:rPr>
+        <w:sym w:font="Wingdings" w:char="F0E0"/>
+      </w:r>
+      <w:r>
+        <w:rPr>
+          <w:rFonts w:ascii="Times New Roman" w:hAnsi="Times New Roman" w:cs="Times New Roman"/>
+          <w:sz w:val="24"/>
+          <w:szCs w:val="24"/>
+          <w:lang w:val="en-US"/>
+        </w:rPr>
+        <w:t>Step 3: Tavern owner wants to stop paying protection money to the local neighborhood gang</w:t>
+      </w:r>
+      <w:r>
+        <w:rPr>
+          <w:rFonts w:ascii="Times New Roman" w:hAnsi="Times New Roman" w:cs="Times New Roman"/>
+          <w:sz w:val="24"/>
+          <w:szCs w:val="24"/>
+          <w:lang w:val="en-US"/>
+        </w:rPr>
+        <w:t xml:space="preserve"> (Blood Eagle allies)</w:t>
+      </w:r>
+      <w:r>
+        <w:rPr>
+          <w:rFonts w:ascii="Times New Roman" w:hAnsi="Times New Roman" w:cs="Times New Roman"/>
+          <w:sz w:val="24"/>
+          <w:szCs w:val="24"/>
+          <w:lang w:val="en-US"/>
+        </w:rPr>
+        <w:t xml:space="preserve">, assist him &amp; </w:t>
+      </w:r>
+      <w:proofErr w:type="spellStart"/>
+      <w:r>
+        <w:rPr>
+          <w:rFonts w:ascii="Times New Roman" w:hAnsi="Times New Roman" w:cs="Times New Roman"/>
+          <w:sz w:val="24"/>
+          <w:szCs w:val="24"/>
+          <w:lang w:val="en-US"/>
+        </w:rPr>
+        <w:lastRenderedPageBreak/>
+        <w:t>Badriyah</w:t>
+      </w:r>
+      <w:proofErr w:type="spellEnd"/>
+      <w:r>
+        <w:rPr>
+          <w:rFonts w:ascii="Times New Roman" w:hAnsi="Times New Roman" w:cs="Times New Roman"/>
+          <w:sz w:val="24"/>
+          <w:szCs w:val="24"/>
+          <w:lang w:val="en-US"/>
+        </w:rPr>
+        <w:t xml:space="preserve"> + the other guards</w:t>
+      </w:r>
+      <w:r>
+        <w:rPr>
+          <w:rFonts w:ascii="Times New Roman" w:hAnsi="Times New Roman" w:cs="Times New Roman"/>
+          <w:sz w:val="24"/>
+          <w:szCs w:val="24"/>
+          <w:lang w:val="en-US"/>
+        </w:rPr>
+        <w:t xml:space="preserve"> in wiping out said gang when they inevitably come by to collect.</w:t>
       </w:r>
     </w:p>
     <w:p>
@@ -20293,45 +20394,43 @@
           <w:szCs w:val="24"/>
           <w:lang w:val="en-US"/>
         </w:rPr>
-        <w:t xml:space="preserve">The </w:t>
-      </w:r>
-      <w:r>
-        <w:rPr>
-          <w:rFonts w:ascii="Times New Roman" w:hAnsi="Times New Roman" w:cs="Times New Roman"/>
-          <w:sz w:val="24"/>
-          <w:szCs w:val="24"/>
-          <w:lang w:val="en-US"/>
-        </w:rPr>
-        <w:t>MC</w:t>
-      </w:r>
-      <w:r>
-        <w:rPr>
-          <w:rFonts w:ascii="Times New Roman" w:hAnsi="Times New Roman" w:cs="Times New Roman"/>
-          <w:sz w:val="24"/>
-          <w:szCs w:val="24"/>
-          <w:lang w:val="en-US"/>
-        </w:rPr>
-        <w:t xml:space="preserve"> &amp; friends deal with the noble conspirators in Ellis’ upper districts. Needless to say this means getting mixed up in imperial &amp; foreign politics, as the </w:t>
-      </w:r>
-      <w:proofErr w:type="spellStart"/>
-      <w:r>
-        <w:rPr>
-          <w:rFonts w:ascii="Times New Roman" w:hAnsi="Times New Roman" w:cs="Times New Roman"/>
-          <w:sz w:val="24"/>
-          <w:szCs w:val="24"/>
-          <w:lang w:val="en-US"/>
-        </w:rPr>
-        <w:t>Ellisian</w:t>
-      </w:r>
-      <w:proofErr w:type="spellEnd"/>
-      <w:r>
-        <w:rPr>
-          <w:rFonts w:ascii="Times New Roman" w:hAnsi="Times New Roman" w:cs="Times New Roman"/>
-          <w:sz w:val="24"/>
-          <w:szCs w:val="24"/>
-          <w:lang w:val="en-US"/>
-        </w:rPr>
-        <w:t xml:space="preserve"> government stands at a crossroads.</w:t>
+        <w:t>Eros: Offer to hide him from men sent by the noble family he pissed off</w:t>
+      </w:r>
+      <w:r>
+        <w:rPr>
+          <w:rFonts w:ascii="Times New Roman" w:hAnsi="Times New Roman" w:cs="Times New Roman"/>
+          <w:sz w:val="24"/>
+          <w:szCs w:val="24"/>
+          <w:lang w:val="en-US"/>
+        </w:rPr>
+        <w:sym w:font="Wingdings" w:char="F0E0"/>
+      </w:r>
+      <w:r>
+        <w:rPr>
+          <w:rFonts w:ascii="Times New Roman" w:hAnsi="Times New Roman" w:cs="Times New Roman"/>
+          <w:sz w:val="24"/>
+          <w:szCs w:val="24"/>
+          <w:lang w:val="en-US"/>
+        </w:rPr>
+        <w:t>Defeat said noble’s retainers when they break into his hideout</w:t>
+      </w:r>
+      <w:r>
+        <w:rPr>
+          <w:rFonts w:ascii="Times New Roman" w:hAnsi="Times New Roman" w:cs="Times New Roman"/>
+          <w:sz w:val="24"/>
+          <w:szCs w:val="24"/>
+          <w:lang w:val="en-US"/>
+        </w:rPr>
+        <w:t xml:space="preserve"> OR Negotiate with the noble’s retainers, offering them either a ton of gold to look the other way or to do another errand for them in exchange for their master’s forgiveness</w:t>
+      </w:r>
+      <w:r>
+        <w:rPr>
+          <w:rFonts w:ascii="Times New Roman" w:hAnsi="Times New Roman" w:cs="Times New Roman"/>
+          <w:sz w:val="24"/>
+          <w:szCs w:val="24"/>
+          <w:lang w:val="en-US"/>
+        </w:rPr>
+        <w:t>.</w:t>
       </w:r>
     </w:p>
     <w:p>
@@ -20349,204 +20448,43 @@
           <w:lang w:val="en-US"/>
         </w:rPr>
       </w:pPr>
-      <w:r>
-        <w:rPr>
-          <w:rFonts w:ascii="Times New Roman" w:hAnsi="Times New Roman" w:cs="Times New Roman"/>
-          <w:sz w:val="24"/>
-          <w:szCs w:val="24"/>
-          <w:lang w:val="en-US"/>
-        </w:rPr>
-        <w:lastRenderedPageBreak/>
-        <w:t xml:space="preserve">On one hand, there are powerful foreign nations willing to support Ellis, for a heavy price. The Dual Monarchy of </w:t>
-      </w:r>
-      <w:proofErr w:type="spellStart"/>
-      <w:r>
-        <w:rPr>
-          <w:rFonts w:ascii="Times New Roman" w:hAnsi="Times New Roman" w:cs="Times New Roman"/>
-          <w:sz w:val="24"/>
-          <w:szCs w:val="24"/>
-          <w:lang w:val="en-US"/>
-        </w:rPr>
-        <w:t>Brel</w:t>
-      </w:r>
-      <w:proofErr w:type="spellEnd"/>
-      <w:r>
-        <w:rPr>
-          <w:rFonts w:ascii="Times New Roman" w:hAnsi="Times New Roman" w:cs="Times New Roman"/>
-          <w:sz w:val="24"/>
-          <w:szCs w:val="24"/>
-          <w:lang w:val="en-US"/>
-        </w:rPr>
-        <w:t xml:space="preserve"> &amp; </w:t>
-      </w:r>
-      <w:proofErr w:type="spellStart"/>
-      <w:r>
-        <w:rPr>
-          <w:rFonts w:ascii="Times New Roman" w:hAnsi="Times New Roman" w:cs="Times New Roman"/>
-          <w:sz w:val="24"/>
-          <w:szCs w:val="24"/>
-          <w:lang w:val="en-US"/>
-        </w:rPr>
-        <w:t>Meravia</w:t>
-      </w:r>
-      <w:proofErr w:type="spellEnd"/>
-      <w:r>
-        <w:rPr>
-          <w:rFonts w:ascii="Times New Roman" w:hAnsi="Times New Roman" w:cs="Times New Roman"/>
-          <w:sz w:val="24"/>
-          <w:szCs w:val="24"/>
-          <w:lang w:val="en-US"/>
-        </w:rPr>
-        <w:t xml:space="preserve"> as well as the Empire of </w:t>
-      </w:r>
-      <w:proofErr w:type="spellStart"/>
-      <w:r>
-        <w:rPr>
-          <w:rFonts w:ascii="Times New Roman" w:hAnsi="Times New Roman" w:cs="Times New Roman"/>
-          <w:sz w:val="24"/>
-          <w:szCs w:val="24"/>
-          <w:lang w:val="en-US"/>
-        </w:rPr>
-        <w:t>Thurin</w:t>
-      </w:r>
-      <w:proofErr w:type="spellEnd"/>
-      <w:r>
-        <w:rPr>
-          <w:rFonts w:ascii="Times New Roman" w:hAnsi="Times New Roman" w:cs="Times New Roman"/>
-          <w:sz w:val="24"/>
-          <w:szCs w:val="24"/>
-          <w:lang w:val="en-US"/>
-        </w:rPr>
-        <w:t xml:space="preserve"> are prepared to send their large &amp; highly experienced armies to drive back the </w:t>
-      </w:r>
-      <w:proofErr w:type="spellStart"/>
-      <w:r>
-        <w:rPr>
-          <w:rFonts w:ascii="Times New Roman" w:hAnsi="Times New Roman" w:cs="Times New Roman"/>
-          <w:sz w:val="24"/>
-          <w:szCs w:val="24"/>
-          <w:lang w:val="en-US"/>
-        </w:rPr>
-        <w:t>Umari</w:t>
-      </w:r>
-      <w:proofErr w:type="spellEnd"/>
-      <w:r>
-        <w:rPr>
-          <w:rFonts w:ascii="Times New Roman" w:hAnsi="Times New Roman" w:cs="Times New Roman"/>
-          <w:sz w:val="24"/>
-          <w:szCs w:val="24"/>
-          <w:lang w:val="en-US"/>
-        </w:rPr>
-        <w:t>, trusting that the Church will force the other power to respect a truce in their 25-year war.</w:t>
-      </w:r>
-      <w:r>
-        <w:rPr>
-          <w:rFonts w:ascii="Times New Roman" w:hAnsi="Times New Roman" w:cs="Times New Roman"/>
-          <w:sz w:val="24"/>
-          <w:szCs w:val="24"/>
-          <w:lang w:val="en-US"/>
-        </w:rPr>
-        <w:t xml:space="preserve"> However, Ellis will be forced into becoming a vassal for whichever foreign power it sides with &amp; will later be annexed fully, and it will also have to convert to the Northern Rite of the Church of </w:t>
-      </w:r>
-      <w:proofErr w:type="spellStart"/>
-      <w:r>
-        <w:rPr>
-          <w:rFonts w:ascii="Times New Roman" w:hAnsi="Times New Roman" w:cs="Times New Roman"/>
-          <w:sz w:val="24"/>
-          <w:szCs w:val="24"/>
-          <w:lang w:val="en-US"/>
-        </w:rPr>
-        <w:t>Errai</w:t>
-      </w:r>
-      <w:proofErr w:type="spellEnd"/>
-      <w:r>
-        <w:rPr>
-          <w:rFonts w:ascii="Times New Roman" w:hAnsi="Times New Roman" w:cs="Times New Roman"/>
-          <w:sz w:val="24"/>
-          <w:szCs w:val="24"/>
-          <w:lang w:val="en-US"/>
-        </w:rPr>
-        <w:t xml:space="preserve"> that the two empires (and almost every other nation north of the continent’s Neck) follows. This option is favored by the Empress-Regent </w:t>
-      </w:r>
-      <w:proofErr w:type="spellStart"/>
-      <w:r>
-        <w:rPr>
-          <w:rFonts w:ascii="Times New Roman" w:hAnsi="Times New Roman" w:cs="Times New Roman"/>
-          <w:sz w:val="24"/>
-          <w:szCs w:val="24"/>
-          <w:lang w:val="en-US"/>
-        </w:rPr>
-        <w:t>Sevenna</w:t>
-      </w:r>
-      <w:proofErr w:type="spellEnd"/>
-      <w:r>
-        <w:rPr>
-          <w:rFonts w:ascii="Times New Roman" w:hAnsi="Times New Roman" w:cs="Times New Roman"/>
-          <w:sz w:val="24"/>
-          <w:szCs w:val="24"/>
-          <w:lang w:val="en-US"/>
-        </w:rPr>
-        <w:t xml:space="preserve"> but opposed by basically everyone else at court, from the proto-nationalistic Grand Domestic &amp; Grand </w:t>
-      </w:r>
-      <w:proofErr w:type="spellStart"/>
-      <w:r>
-        <w:rPr>
-          <w:rFonts w:ascii="Times New Roman" w:hAnsi="Times New Roman" w:cs="Times New Roman"/>
-          <w:sz w:val="24"/>
-          <w:szCs w:val="24"/>
-          <w:lang w:val="en-US"/>
-        </w:rPr>
-        <w:t>Arcanist</w:t>
-      </w:r>
-      <w:proofErr w:type="spellEnd"/>
-      <w:r>
-        <w:rPr>
-          <w:rFonts w:ascii="Times New Roman" w:hAnsi="Times New Roman" w:cs="Times New Roman"/>
-          <w:sz w:val="24"/>
-          <w:szCs w:val="24"/>
-          <w:lang w:val="en-US"/>
-        </w:rPr>
-        <w:t xml:space="preserve"> who believe defending </w:t>
-      </w:r>
-      <w:proofErr w:type="spellStart"/>
-      <w:r>
-        <w:rPr>
-          <w:rFonts w:ascii="Times New Roman" w:hAnsi="Times New Roman" w:cs="Times New Roman"/>
-          <w:sz w:val="24"/>
-          <w:szCs w:val="24"/>
-          <w:lang w:val="en-US"/>
-        </w:rPr>
-        <w:t>Ellisian</w:t>
-      </w:r>
-      <w:proofErr w:type="spellEnd"/>
-      <w:r>
-        <w:rPr>
-          <w:rFonts w:ascii="Times New Roman" w:hAnsi="Times New Roman" w:cs="Times New Roman"/>
-          <w:sz w:val="24"/>
-          <w:szCs w:val="24"/>
-          <w:lang w:val="en-US"/>
-        </w:rPr>
-        <w:t xml:space="preserve"> independence is pointless if you’re just going to hand it to the Northerners, to the Holy Father of the Southern Rite who would rather see the city fall to the </w:t>
-      </w:r>
-      <w:proofErr w:type="spellStart"/>
-      <w:r>
-        <w:rPr>
-          <w:rFonts w:ascii="Times New Roman" w:hAnsi="Times New Roman" w:cs="Times New Roman"/>
-          <w:sz w:val="24"/>
-          <w:szCs w:val="24"/>
-          <w:lang w:val="en-US"/>
-        </w:rPr>
-        <w:t>Umari</w:t>
-      </w:r>
-      <w:proofErr w:type="spellEnd"/>
-      <w:r>
-        <w:rPr>
-          <w:rFonts w:ascii="Times New Roman" w:hAnsi="Times New Roman" w:cs="Times New Roman"/>
-          <w:sz w:val="24"/>
-          <w:szCs w:val="24"/>
-          <w:lang w:val="en-US"/>
-        </w:rPr>
-        <w:t xml:space="preserve"> than convert to the ‘false’ and ‘schismatic’ Northern Rite, to corrupt nobles who just don’t want foreigners imposing their laws on them &amp; scrutinizing their less than wholesome activities.</w:t>
+      <w:proofErr w:type="spellStart"/>
+      <w:r>
+        <w:rPr>
+          <w:rFonts w:ascii="Times New Roman" w:hAnsi="Times New Roman" w:cs="Times New Roman"/>
+          <w:sz w:val="24"/>
+          <w:szCs w:val="24"/>
+          <w:lang w:val="en-US"/>
+        </w:rPr>
+        <w:t>Maion</w:t>
+      </w:r>
+      <w:proofErr w:type="spellEnd"/>
+      <w:r>
+        <w:rPr>
+          <w:rFonts w:ascii="Times New Roman" w:hAnsi="Times New Roman" w:cs="Times New Roman"/>
+          <w:sz w:val="24"/>
+          <w:szCs w:val="24"/>
+          <w:lang w:val="en-US"/>
+        </w:rPr>
+        <w:t>: Offer to assist her in recovering a magical tome stolen by the Blood Eagles</w:t>
+      </w:r>
+      <w:r>
+        <w:rPr>
+          <w:rFonts w:ascii="Times New Roman" w:hAnsi="Times New Roman" w:cs="Times New Roman"/>
+          <w:sz w:val="24"/>
+          <w:szCs w:val="24"/>
+          <w:lang w:val="en-US"/>
+        </w:rPr>
+        <w:sym w:font="Wingdings" w:char="F0E0"/>
+      </w:r>
+      <w:r>
+        <w:rPr>
+          <w:rFonts w:ascii="Times New Roman" w:hAnsi="Times New Roman" w:cs="Times New Roman"/>
+          <w:sz w:val="24"/>
+          <w:szCs w:val="24"/>
+          <w:lang w:val="en-US"/>
+        </w:rPr>
+        <w:t>Track down &amp; defeat the Blood Eagle crew.</w:t>
       </w:r>
     </w:p>
     <w:p>
@@ -20571,232 +20509,87 @@
           <w:szCs w:val="24"/>
           <w:lang w:val="en-US"/>
         </w:rPr>
-        <w:t xml:space="preserve">In another corner, the Grand </w:t>
-      </w:r>
-      <w:proofErr w:type="spellStart"/>
-      <w:r>
-        <w:rPr>
-          <w:rFonts w:ascii="Times New Roman" w:hAnsi="Times New Roman" w:cs="Times New Roman"/>
-          <w:sz w:val="24"/>
-          <w:szCs w:val="24"/>
-          <w:lang w:val="en-US"/>
-        </w:rPr>
-        <w:t>Arcanist</w:t>
-      </w:r>
-      <w:proofErr w:type="spellEnd"/>
-      <w:r>
-        <w:rPr>
-          <w:rFonts w:ascii="Times New Roman" w:hAnsi="Times New Roman" w:cs="Times New Roman"/>
-          <w:sz w:val="24"/>
-          <w:szCs w:val="24"/>
-          <w:lang w:val="en-US"/>
-        </w:rPr>
-        <w:t xml:space="preserve"> of the </w:t>
-      </w:r>
-      <w:proofErr w:type="spellStart"/>
-      <w:r>
-        <w:rPr>
-          <w:rFonts w:ascii="Times New Roman" w:hAnsi="Times New Roman" w:cs="Times New Roman"/>
-          <w:sz w:val="24"/>
-          <w:szCs w:val="24"/>
-          <w:lang w:val="en-US"/>
-        </w:rPr>
-        <w:t>Ellisian</w:t>
-      </w:r>
-      <w:proofErr w:type="spellEnd"/>
-      <w:r>
-        <w:rPr>
-          <w:rFonts w:ascii="Times New Roman" w:hAnsi="Times New Roman" w:cs="Times New Roman"/>
-          <w:sz w:val="24"/>
-          <w:szCs w:val="24"/>
-          <w:lang w:val="en-US"/>
-        </w:rPr>
-        <w:t xml:space="preserve"> Magical Association has his own plan to save the city without bending the knee to a foreign power. </w:t>
-      </w:r>
-      <w:proofErr w:type="spellStart"/>
-      <w:r>
-        <w:rPr>
-          <w:rFonts w:ascii="Times New Roman" w:hAnsi="Times New Roman" w:cs="Times New Roman"/>
-          <w:sz w:val="24"/>
-          <w:szCs w:val="24"/>
-          <w:lang w:val="en-US"/>
-        </w:rPr>
-        <w:t>Elaudos</w:t>
-      </w:r>
-      <w:proofErr w:type="spellEnd"/>
-      <w:r>
-        <w:rPr>
-          <w:rFonts w:ascii="Times New Roman" w:hAnsi="Times New Roman" w:cs="Times New Roman"/>
-          <w:sz w:val="24"/>
-          <w:szCs w:val="24"/>
-          <w:lang w:val="en-US"/>
-        </w:rPr>
-        <w:t xml:space="preserve"> </w:t>
-      </w:r>
-      <w:proofErr w:type="spellStart"/>
-      <w:r>
-        <w:rPr>
-          <w:rFonts w:ascii="Times New Roman" w:hAnsi="Times New Roman" w:cs="Times New Roman"/>
-          <w:sz w:val="24"/>
-          <w:szCs w:val="24"/>
-          <w:lang w:val="en-US"/>
-        </w:rPr>
-        <w:t>Ralethannos</w:t>
-      </w:r>
-      <w:proofErr w:type="spellEnd"/>
-      <w:r>
-        <w:rPr>
-          <w:rFonts w:ascii="Times New Roman" w:hAnsi="Times New Roman" w:cs="Times New Roman"/>
-          <w:sz w:val="24"/>
-          <w:szCs w:val="24"/>
-          <w:lang w:val="en-US"/>
-        </w:rPr>
-        <w:t xml:space="preserve"> intends on mounting a conventional defense and letting the </w:t>
-      </w:r>
-      <w:proofErr w:type="spellStart"/>
-      <w:r>
-        <w:rPr>
-          <w:rFonts w:ascii="Times New Roman" w:hAnsi="Times New Roman" w:cs="Times New Roman"/>
-          <w:sz w:val="24"/>
-          <w:szCs w:val="24"/>
-          <w:lang w:val="en-US"/>
-        </w:rPr>
-        <w:t>Umari</w:t>
-      </w:r>
-      <w:proofErr w:type="spellEnd"/>
-      <w:r>
-        <w:rPr>
-          <w:rFonts w:ascii="Times New Roman" w:hAnsi="Times New Roman" w:cs="Times New Roman"/>
-          <w:sz w:val="24"/>
-          <w:szCs w:val="24"/>
-          <w:lang w:val="en-US"/>
-        </w:rPr>
-        <w:t xml:space="preserve"> breach the outer walls, before using the entirety of the Association’s stock of </w:t>
-      </w:r>
-      <w:proofErr w:type="spellStart"/>
-      <w:r>
-        <w:rPr>
-          <w:rFonts w:ascii="Times New Roman" w:hAnsi="Times New Roman" w:cs="Times New Roman"/>
-          <w:sz w:val="24"/>
-          <w:szCs w:val="24"/>
-          <w:lang w:val="en-US"/>
-        </w:rPr>
-        <w:t>pyr</w:t>
-      </w:r>
-      <w:proofErr w:type="spellEnd"/>
-      <w:r>
-        <w:rPr>
-          <w:rFonts w:ascii="Times New Roman" w:hAnsi="Times New Roman" w:cs="Times New Roman"/>
-          <w:sz w:val="24"/>
-          <w:szCs w:val="24"/>
-          <w:lang w:val="en-US"/>
-        </w:rPr>
-        <w:t xml:space="preserve"> </w:t>
-      </w:r>
-      <w:proofErr w:type="spellStart"/>
-      <w:r>
-        <w:rPr>
-          <w:rFonts w:ascii="Times New Roman" w:hAnsi="Times New Roman" w:cs="Times New Roman"/>
-          <w:sz w:val="24"/>
-          <w:szCs w:val="24"/>
-          <w:lang w:val="en-US"/>
-        </w:rPr>
-        <w:t>ierós</w:t>
-      </w:r>
-      <w:proofErr w:type="spellEnd"/>
-      <w:r>
-        <w:rPr>
-          <w:rFonts w:ascii="Times New Roman" w:hAnsi="Times New Roman" w:cs="Times New Roman"/>
-          <w:sz w:val="24"/>
-          <w:szCs w:val="24"/>
-          <w:lang w:val="en-US"/>
-        </w:rPr>
-        <w:t xml:space="preserve"> (magical Greek fire)</w:t>
-      </w:r>
-      <w:r>
-        <w:rPr>
-          <w:rFonts w:ascii="Times New Roman" w:hAnsi="Times New Roman" w:cs="Times New Roman"/>
-          <w:sz w:val="24"/>
-          <w:szCs w:val="24"/>
-          <w:lang w:val="en-US"/>
-        </w:rPr>
-        <w:t xml:space="preserve"> – further empowered with blood magic –</w:t>
-      </w:r>
-      <w:r>
-        <w:rPr>
-          <w:rFonts w:ascii="Times New Roman" w:hAnsi="Times New Roman" w:cs="Times New Roman"/>
-          <w:sz w:val="24"/>
-          <w:szCs w:val="24"/>
-          <w:lang w:val="en-US"/>
-        </w:rPr>
-        <w:t xml:space="preserve"> to </w:t>
-      </w:r>
-      <w:r>
-        <w:rPr>
-          <w:rFonts w:ascii="Times New Roman" w:hAnsi="Times New Roman" w:cs="Times New Roman"/>
-          <w:sz w:val="24"/>
-          <w:szCs w:val="24"/>
-          <w:lang w:val="en-US"/>
-        </w:rPr>
-        <w:t>burn down</w:t>
-      </w:r>
-      <w:r>
-        <w:rPr>
-          <w:rFonts w:ascii="Times New Roman" w:hAnsi="Times New Roman" w:cs="Times New Roman"/>
-          <w:sz w:val="24"/>
-          <w:szCs w:val="24"/>
-          <w:lang w:val="en-US"/>
-        </w:rPr>
-        <w:t xml:space="preserve"> the Brown Quarter and wipe out the invading army…as well as everyone still living there.</w:t>
-      </w:r>
-      <w:r>
-        <w:rPr>
-          <w:rFonts w:ascii="Times New Roman" w:hAnsi="Times New Roman" w:cs="Times New Roman"/>
-          <w:sz w:val="24"/>
-          <w:szCs w:val="24"/>
-          <w:lang w:val="en-US"/>
-        </w:rPr>
-        <w:t xml:space="preserve"> </w:t>
-      </w:r>
-      <w:proofErr w:type="spellStart"/>
-      <w:r>
-        <w:rPr>
-          <w:rFonts w:ascii="Times New Roman" w:hAnsi="Times New Roman" w:cs="Times New Roman"/>
-          <w:sz w:val="24"/>
-          <w:szCs w:val="24"/>
-          <w:lang w:val="en-US"/>
-        </w:rPr>
-        <w:t>Ralethannos</w:t>
-      </w:r>
-      <w:proofErr w:type="spellEnd"/>
-      <w:r>
-        <w:rPr>
-          <w:rFonts w:ascii="Times New Roman" w:hAnsi="Times New Roman" w:cs="Times New Roman"/>
-          <w:sz w:val="24"/>
-          <w:szCs w:val="24"/>
-          <w:lang w:val="en-US"/>
-        </w:rPr>
-        <w:t xml:space="preserve"> plans to assassinate the Empress-Regent, become Regent in her place and turn Ellis into a </w:t>
-      </w:r>
-      <w:proofErr w:type="spellStart"/>
-      <w:r>
-        <w:rPr>
-          <w:rFonts w:ascii="Times New Roman" w:hAnsi="Times New Roman" w:cs="Times New Roman"/>
-          <w:sz w:val="24"/>
-          <w:szCs w:val="24"/>
-          <w:lang w:val="en-US"/>
-        </w:rPr>
-        <w:t>magocracy</w:t>
-      </w:r>
-      <w:proofErr w:type="spellEnd"/>
-      <w:r>
-        <w:rPr>
-          <w:rFonts w:ascii="Times New Roman" w:hAnsi="Times New Roman" w:cs="Times New Roman"/>
-          <w:sz w:val="24"/>
-          <w:szCs w:val="24"/>
-          <w:lang w:val="en-US"/>
-        </w:rPr>
-        <w:t xml:space="preserve"> that will allow him to carry out his bloody plan. </w:t>
+        <w:t xml:space="preserve">Foreigners: No quest required, just pay them a ton of money. Baldric &amp; </w:t>
+      </w:r>
+      <w:proofErr w:type="spellStart"/>
+      <w:r>
+        <w:rPr>
+          <w:rFonts w:ascii="Times New Roman" w:hAnsi="Times New Roman" w:cs="Times New Roman"/>
+          <w:sz w:val="24"/>
+          <w:szCs w:val="24"/>
+          <w:lang w:val="en-US"/>
+        </w:rPr>
+        <w:t>Adelhard</w:t>
+      </w:r>
+      <w:proofErr w:type="spellEnd"/>
+      <w:r>
+        <w:rPr>
+          <w:rFonts w:ascii="Times New Roman" w:hAnsi="Times New Roman" w:cs="Times New Roman"/>
+          <w:sz w:val="24"/>
+          <w:szCs w:val="24"/>
+          <w:lang w:val="en-US"/>
+        </w:rPr>
+        <w:t xml:space="preserve"> should be found in their respective foreign quarters, </w:t>
+      </w:r>
+      <w:proofErr w:type="spellStart"/>
+      <w:r>
+        <w:rPr>
+          <w:rFonts w:ascii="Times New Roman" w:hAnsi="Times New Roman" w:cs="Times New Roman"/>
+          <w:sz w:val="24"/>
+          <w:szCs w:val="24"/>
+          <w:lang w:val="en-US"/>
+        </w:rPr>
+        <w:t>Corrado</w:t>
+      </w:r>
+      <w:proofErr w:type="spellEnd"/>
+      <w:r>
+        <w:rPr>
+          <w:rFonts w:ascii="Times New Roman" w:hAnsi="Times New Roman" w:cs="Times New Roman"/>
+          <w:sz w:val="24"/>
+          <w:szCs w:val="24"/>
+          <w:lang w:val="en-US"/>
+        </w:rPr>
+        <w:t xml:space="preserve"> can be found in a tavern (same one as </w:t>
+      </w:r>
+      <w:proofErr w:type="spellStart"/>
+      <w:r>
+        <w:rPr>
+          <w:rFonts w:ascii="Times New Roman" w:hAnsi="Times New Roman" w:cs="Times New Roman"/>
+          <w:sz w:val="24"/>
+          <w:szCs w:val="24"/>
+          <w:lang w:val="en-US"/>
+        </w:rPr>
+        <w:t>Badriyah</w:t>
+      </w:r>
+      <w:proofErr w:type="spellEnd"/>
+      <w:r>
+        <w:rPr>
+          <w:rFonts w:ascii="Times New Roman" w:hAnsi="Times New Roman" w:cs="Times New Roman"/>
+          <w:sz w:val="24"/>
+          <w:szCs w:val="24"/>
+          <w:lang w:val="en-US"/>
+        </w:rPr>
+        <w:t xml:space="preserve"> perhaps, to keep it simple) since he’s an outlaw &amp; both the Dual Monarchy and </w:t>
+      </w:r>
+      <w:proofErr w:type="spellStart"/>
+      <w:r>
+        <w:rPr>
+          <w:rFonts w:ascii="Times New Roman" w:hAnsi="Times New Roman" w:cs="Times New Roman"/>
+          <w:sz w:val="24"/>
+          <w:szCs w:val="24"/>
+          <w:lang w:val="en-US"/>
+        </w:rPr>
+        <w:t>Thurin</w:t>
+      </w:r>
+      <w:proofErr w:type="spellEnd"/>
+      <w:r>
+        <w:rPr>
+          <w:rFonts w:ascii="Times New Roman" w:hAnsi="Times New Roman" w:cs="Times New Roman"/>
+          <w:sz w:val="24"/>
+          <w:szCs w:val="24"/>
+          <w:lang w:val="en-US"/>
+        </w:rPr>
+        <w:t xml:space="preserve"> hate him.</w:t>
       </w:r>
     </w:p>
     <w:p>
@@ -20821,37 +20614,17 @@
           <w:szCs w:val="24"/>
           <w:lang w:val="en-US"/>
         </w:rPr>
-        <w:t xml:space="preserve">The last option available to players is to side with the Grand Domestic (field marshal &amp; commander of the </w:t>
-      </w:r>
-      <w:proofErr w:type="spellStart"/>
-      <w:r>
-        <w:rPr>
-          <w:rFonts w:ascii="Times New Roman" w:hAnsi="Times New Roman" w:cs="Times New Roman"/>
-          <w:sz w:val="24"/>
-          <w:szCs w:val="24"/>
-          <w:lang w:val="en-US"/>
-        </w:rPr>
-        <w:t>Ellisian</w:t>
-      </w:r>
-      <w:proofErr w:type="spellEnd"/>
-      <w:r>
-        <w:rPr>
-          <w:rFonts w:ascii="Times New Roman" w:hAnsi="Times New Roman" w:cs="Times New Roman"/>
-          <w:sz w:val="24"/>
-          <w:szCs w:val="24"/>
-          <w:lang w:val="en-US"/>
-        </w:rPr>
-        <w:t xml:space="preserve"> army), </w:t>
-      </w:r>
-      <w:proofErr w:type="spellStart"/>
-      <w:r>
-        <w:rPr>
-          <w:rFonts w:ascii="Times New Roman" w:hAnsi="Times New Roman" w:cs="Times New Roman"/>
-          <w:sz w:val="24"/>
-          <w:szCs w:val="24"/>
-          <w:lang w:val="en-US"/>
-        </w:rPr>
-        <w:t>Galenos</w:t>
+        <w:t xml:space="preserve">Medieval </w:t>
+      </w:r>
+      <w:proofErr w:type="spellStart"/>
+      <w:r>
+        <w:rPr>
+          <w:rFonts w:ascii="Times New Roman" w:hAnsi="Times New Roman" w:cs="Times New Roman"/>
+          <w:sz w:val="24"/>
+          <w:szCs w:val="24"/>
+          <w:lang w:val="en-US"/>
+        </w:rPr>
+        <w:t>Wiseau</w:t>
       </w:r>
       <w:proofErr w:type="spellEnd"/>
       <w:r>
@@ -20871,77 +20644,184 @@
           <w:szCs w:val="24"/>
           <w:lang w:val="en-US"/>
         </w:rPr>
-        <w:t>Mouzalon</w:t>
-      </w:r>
-      <w:proofErr w:type="spellEnd"/>
-      <w:r>
-        <w:rPr>
-          <w:rFonts w:ascii="Times New Roman" w:hAnsi="Times New Roman" w:cs="Times New Roman"/>
-          <w:sz w:val="24"/>
-          <w:szCs w:val="24"/>
-          <w:lang w:val="en-US"/>
-        </w:rPr>
-        <w:t xml:space="preserve">. He maintains that Ellis can defend itself conventionally, without resorting to massacring half the population or submitting to foreigners. His plan is to launch a coup against the government, deposing both the child Empress and her regent mother, then expelling the foreigners &amp; bringing the Magical Association under control by supplanting </w:t>
-      </w:r>
-      <w:proofErr w:type="spellStart"/>
-      <w:r>
-        <w:rPr>
-          <w:rFonts w:ascii="Times New Roman" w:hAnsi="Times New Roman" w:cs="Times New Roman"/>
-          <w:sz w:val="24"/>
-          <w:szCs w:val="24"/>
-          <w:lang w:val="en-US"/>
-        </w:rPr>
-        <w:t>Ralethannos</w:t>
-      </w:r>
-      <w:proofErr w:type="spellEnd"/>
-      <w:r>
-        <w:rPr>
-          <w:rFonts w:ascii="Times New Roman" w:hAnsi="Times New Roman" w:cs="Times New Roman"/>
-          <w:sz w:val="24"/>
-          <w:szCs w:val="24"/>
-          <w:lang w:val="en-US"/>
-        </w:rPr>
-        <w:t xml:space="preserve"> with one of his allies. This is by far the riskiest course of action since Ellis has almost no chance of thwarting the </w:t>
-      </w:r>
-      <w:proofErr w:type="spellStart"/>
-      <w:r>
-        <w:rPr>
-          <w:rFonts w:ascii="Times New Roman" w:hAnsi="Times New Roman" w:cs="Times New Roman"/>
-          <w:sz w:val="24"/>
-          <w:szCs w:val="24"/>
-          <w:lang w:val="en-US"/>
-        </w:rPr>
-        <w:t>Umari</w:t>
-      </w:r>
-      <w:proofErr w:type="spellEnd"/>
-      <w:r>
-        <w:rPr>
-          <w:rFonts w:ascii="Times New Roman" w:hAnsi="Times New Roman" w:cs="Times New Roman"/>
-          <w:sz w:val="24"/>
-          <w:szCs w:val="24"/>
-          <w:lang w:val="en-US"/>
-        </w:rPr>
-        <w:t xml:space="preserve"> alone with conventional means, but it is the only option that lets you maintain </w:t>
-      </w:r>
-      <w:proofErr w:type="spellStart"/>
-      <w:r>
-        <w:rPr>
-          <w:rFonts w:ascii="Times New Roman" w:hAnsi="Times New Roman" w:cs="Times New Roman"/>
-          <w:sz w:val="24"/>
-          <w:szCs w:val="24"/>
-          <w:lang w:val="en-US"/>
-        </w:rPr>
-        <w:t>Ellisian</w:t>
-      </w:r>
-      <w:proofErr w:type="spellEnd"/>
-      <w:r>
-        <w:rPr>
-          <w:rFonts w:ascii="Times New Roman" w:hAnsi="Times New Roman" w:cs="Times New Roman"/>
-          <w:sz w:val="24"/>
-          <w:szCs w:val="24"/>
-          <w:lang w:val="en-US"/>
-        </w:rPr>
-        <w:t xml:space="preserve"> independence without committing mass murder on your own people.</w:t>
+        <w:t>sidequest</w:t>
+      </w:r>
+      <w:proofErr w:type="spellEnd"/>
+      <w:r>
+        <w:rPr>
+          <w:rFonts w:ascii="Times New Roman" w:hAnsi="Times New Roman" w:cs="Times New Roman"/>
+          <w:sz w:val="24"/>
+          <w:szCs w:val="24"/>
+          <w:lang w:val="en-US"/>
+        </w:rPr>
+        <w:t>:</w:t>
+      </w:r>
+      <w:r>
+        <w:rPr>
+          <w:rFonts w:ascii="Times New Roman" w:hAnsi="Times New Roman" w:cs="Times New Roman"/>
+          <w:sz w:val="24"/>
+          <w:szCs w:val="24"/>
+          <w:lang w:val="en-US"/>
+        </w:rPr>
+        <w:t xml:space="preserve"> </w:t>
+      </w:r>
+      <w:r>
+        <w:rPr>
+          <w:rFonts w:ascii="Times New Roman" w:hAnsi="Times New Roman" w:cs="Times New Roman"/>
+          <w:sz w:val="24"/>
+          <w:szCs w:val="24"/>
+          <w:lang w:val="en-US"/>
+        </w:rPr>
+        <w:t xml:space="preserve">Untangle the love triangle between Lord Thierry </w:t>
+      </w:r>
+      <w:proofErr w:type="spellStart"/>
+      <w:r>
+        <w:rPr>
+          <w:rFonts w:ascii="Times New Roman" w:hAnsi="Times New Roman" w:cs="Times New Roman"/>
+          <w:sz w:val="24"/>
+          <w:szCs w:val="24"/>
+          <w:lang w:val="en-US"/>
+        </w:rPr>
+        <w:t>D’Oiseau</w:t>
+      </w:r>
+      <w:proofErr w:type="spellEnd"/>
+      <w:r>
+        <w:rPr>
+          <w:rFonts w:ascii="Times New Roman" w:hAnsi="Times New Roman" w:cs="Times New Roman"/>
+          <w:sz w:val="24"/>
+          <w:szCs w:val="24"/>
+          <w:lang w:val="en-US"/>
+        </w:rPr>
+        <w:t xml:space="preserve">, his </w:t>
+      </w:r>
+      <w:proofErr w:type="spellStart"/>
+      <w:r>
+        <w:rPr>
+          <w:rFonts w:ascii="Times New Roman" w:hAnsi="Times New Roman" w:cs="Times New Roman"/>
+          <w:sz w:val="24"/>
+          <w:szCs w:val="24"/>
+          <w:lang w:val="en-US"/>
+        </w:rPr>
+        <w:t>fiancee</w:t>
+      </w:r>
+      <w:proofErr w:type="spellEnd"/>
+      <w:r>
+        <w:rPr>
+          <w:rFonts w:ascii="Times New Roman" w:hAnsi="Times New Roman" w:cs="Times New Roman"/>
+          <w:sz w:val="24"/>
+          <w:szCs w:val="24"/>
+          <w:lang w:val="en-US"/>
+        </w:rPr>
+        <w:t xml:space="preserve"> </w:t>
+      </w:r>
+      <w:proofErr w:type="spellStart"/>
+      <w:r>
+        <w:rPr>
+          <w:rFonts w:ascii="Times New Roman" w:hAnsi="Times New Roman" w:cs="Times New Roman"/>
+          <w:sz w:val="24"/>
+          <w:szCs w:val="24"/>
+          <w:lang w:val="en-US"/>
+        </w:rPr>
+        <w:t>Elisabeþ</w:t>
+      </w:r>
+      <w:proofErr w:type="spellEnd"/>
+      <w:r>
+        <w:rPr>
+          <w:rFonts w:ascii="Times New Roman" w:hAnsi="Times New Roman" w:cs="Times New Roman"/>
+          <w:sz w:val="24"/>
+          <w:szCs w:val="24"/>
+          <w:lang w:val="en-US"/>
+        </w:rPr>
+        <w:t xml:space="preserve"> and his squire Marcus.</w:t>
+      </w:r>
+      <w:r>
+        <w:rPr>
+          <w:rFonts w:ascii="Times New Roman" w:hAnsi="Times New Roman" w:cs="Times New Roman"/>
+          <w:sz w:val="24"/>
+          <w:szCs w:val="24"/>
+          <w:lang w:val="en-US"/>
+        </w:rPr>
+        <w:t xml:space="preserve"> Should be three possible outcomes: The Room reenacted in a medieval setting (</w:t>
+      </w:r>
+      <w:proofErr w:type="spellStart"/>
+      <w:r>
+        <w:rPr>
+          <w:rFonts w:ascii="Times New Roman" w:hAnsi="Times New Roman" w:cs="Times New Roman"/>
+          <w:sz w:val="24"/>
+          <w:szCs w:val="24"/>
+          <w:lang w:val="en-US"/>
+        </w:rPr>
+        <w:t>D’Oiseau</w:t>
+      </w:r>
+      <w:proofErr w:type="spellEnd"/>
+      <w:r>
+        <w:rPr>
+          <w:rFonts w:ascii="Times New Roman" w:hAnsi="Times New Roman" w:cs="Times New Roman"/>
+          <w:sz w:val="24"/>
+          <w:szCs w:val="24"/>
+          <w:lang w:val="en-US"/>
+        </w:rPr>
+        <w:t xml:space="preserve"> dead, </w:t>
+      </w:r>
+      <w:proofErr w:type="spellStart"/>
+      <w:r>
+        <w:rPr>
+          <w:rFonts w:ascii="Times New Roman" w:hAnsi="Times New Roman" w:cs="Times New Roman"/>
+          <w:sz w:val="24"/>
+          <w:szCs w:val="24"/>
+          <w:lang w:val="en-US"/>
+        </w:rPr>
+        <w:t>Elisabeþ</w:t>
+      </w:r>
+      <w:proofErr w:type="spellEnd"/>
+      <w:r>
+        <w:rPr>
+          <w:rFonts w:ascii="Times New Roman" w:hAnsi="Times New Roman" w:cs="Times New Roman"/>
+          <w:sz w:val="24"/>
+          <w:szCs w:val="24"/>
+          <w:lang w:val="en-US"/>
+        </w:rPr>
+        <w:t xml:space="preserve"> disgraced, Marcus leaves), the </w:t>
+      </w:r>
+      <w:proofErr w:type="spellStart"/>
+      <w:r>
+        <w:rPr>
+          <w:rFonts w:ascii="Times New Roman" w:hAnsi="Times New Roman" w:cs="Times New Roman"/>
+          <w:sz w:val="24"/>
+          <w:szCs w:val="24"/>
+          <w:lang w:val="en-US"/>
+        </w:rPr>
+        <w:t>D’Oiseau</w:t>
+      </w:r>
+      <w:proofErr w:type="spellEnd"/>
+      <w:r>
+        <w:rPr>
+          <w:rFonts w:ascii="Times New Roman" w:hAnsi="Times New Roman" w:cs="Times New Roman"/>
+          <w:sz w:val="24"/>
+          <w:szCs w:val="24"/>
+          <w:lang w:val="en-US"/>
+        </w:rPr>
+        <w:t xml:space="preserve"> marriage goes ahead smoothly, or </w:t>
+      </w:r>
+      <w:proofErr w:type="spellStart"/>
+      <w:r>
+        <w:rPr>
+          <w:rFonts w:ascii="Times New Roman" w:hAnsi="Times New Roman" w:cs="Times New Roman"/>
+          <w:sz w:val="24"/>
+          <w:szCs w:val="24"/>
+          <w:lang w:val="en-US"/>
+        </w:rPr>
+        <w:t>Elisabeþ</w:t>
+      </w:r>
+      <w:proofErr w:type="spellEnd"/>
+      <w:r>
+        <w:rPr>
+          <w:rFonts w:ascii="Times New Roman" w:hAnsi="Times New Roman" w:cs="Times New Roman"/>
+          <w:sz w:val="24"/>
+          <w:szCs w:val="24"/>
+          <w:lang w:val="en-US"/>
+        </w:rPr>
+        <w:t xml:space="preserve"> and Marcus run away to be together.</w:t>
       </w:r>
     </w:p>
     <w:p>
@@ -20966,6 +20846,1508 @@
           <w:szCs w:val="24"/>
           <w:lang w:val="en-US"/>
         </w:rPr>
+        <w:t xml:space="preserve">Medieval Trump </w:t>
+      </w:r>
+      <w:proofErr w:type="spellStart"/>
+      <w:r>
+        <w:rPr>
+          <w:rFonts w:ascii="Times New Roman" w:hAnsi="Times New Roman" w:cs="Times New Roman"/>
+          <w:sz w:val="24"/>
+          <w:szCs w:val="24"/>
+          <w:lang w:val="en-US"/>
+        </w:rPr>
+        <w:t>sidequest</w:t>
+      </w:r>
+      <w:proofErr w:type="spellEnd"/>
+      <w:r>
+        <w:rPr>
+          <w:rFonts w:ascii="Times New Roman" w:hAnsi="Times New Roman" w:cs="Times New Roman"/>
+          <w:sz w:val="24"/>
+          <w:szCs w:val="24"/>
+          <w:lang w:val="en-US"/>
+        </w:rPr>
+        <w:t>:</w:t>
+      </w:r>
+      <w:r>
+        <w:rPr>
+          <w:rFonts w:ascii="Times New Roman" w:hAnsi="Times New Roman" w:cs="Times New Roman"/>
+          <w:sz w:val="24"/>
+          <w:szCs w:val="24"/>
+          <w:lang w:val="en-US"/>
+        </w:rPr>
+        <w:t xml:space="preserve"> </w:t>
+      </w:r>
+      <w:proofErr w:type="spellStart"/>
+      <w:r>
+        <w:rPr>
+          <w:rFonts w:ascii="Times New Roman" w:hAnsi="Times New Roman" w:cs="Times New Roman"/>
+          <w:sz w:val="24"/>
+          <w:szCs w:val="24"/>
+          <w:lang w:val="en-US"/>
+        </w:rPr>
+        <w:t>Drumpf</w:t>
+      </w:r>
+      <w:proofErr w:type="spellEnd"/>
+      <w:r>
+        <w:rPr>
+          <w:rFonts w:ascii="Times New Roman" w:hAnsi="Times New Roman" w:cs="Times New Roman"/>
+          <w:sz w:val="24"/>
+          <w:szCs w:val="24"/>
+          <w:lang w:val="en-US"/>
+        </w:rPr>
+        <w:t xml:space="preserve"> hires MC to assassinate a nobleman who interfered in his plans to climb further up the Empire’s social hierarchy by arranging the marriage of his son to the daughter of a destitute but respected noble house, which </w:t>
+      </w:r>
+      <w:proofErr w:type="spellStart"/>
+      <w:r>
+        <w:rPr>
+          <w:rFonts w:ascii="Times New Roman" w:hAnsi="Times New Roman" w:cs="Times New Roman"/>
+          <w:sz w:val="24"/>
+          <w:szCs w:val="24"/>
+          <w:lang w:val="en-US"/>
+        </w:rPr>
+        <w:t>Drumpf</w:t>
+      </w:r>
+      <w:proofErr w:type="spellEnd"/>
+      <w:r>
+        <w:rPr>
+          <w:rFonts w:ascii="Times New Roman" w:hAnsi="Times New Roman" w:cs="Times New Roman"/>
+          <w:sz w:val="24"/>
+          <w:szCs w:val="24"/>
+          <w:lang w:val="en-US"/>
+        </w:rPr>
+        <w:t xml:space="preserve"> had hoped to marry into. Naturally, you’ll have to kill the rival nobleman’s heir as well. Three outcomes: assist </w:t>
+      </w:r>
+      <w:proofErr w:type="spellStart"/>
+      <w:r>
+        <w:rPr>
+          <w:rFonts w:ascii="Times New Roman" w:hAnsi="Times New Roman" w:cs="Times New Roman"/>
+          <w:sz w:val="24"/>
+          <w:szCs w:val="24"/>
+          <w:lang w:val="en-US"/>
+        </w:rPr>
+        <w:t>Drumpf</w:t>
+      </w:r>
+      <w:proofErr w:type="spellEnd"/>
+      <w:r>
+        <w:rPr>
+          <w:rFonts w:ascii="Times New Roman" w:hAnsi="Times New Roman" w:cs="Times New Roman"/>
+          <w:sz w:val="24"/>
+          <w:szCs w:val="24"/>
+          <w:lang w:val="en-US"/>
+        </w:rPr>
+        <w:t xml:space="preserve"> &amp; carry out the hit as ordered, betray </w:t>
+      </w:r>
+      <w:proofErr w:type="spellStart"/>
+      <w:r>
+        <w:rPr>
+          <w:rFonts w:ascii="Times New Roman" w:hAnsi="Times New Roman" w:cs="Times New Roman"/>
+          <w:sz w:val="24"/>
+          <w:szCs w:val="24"/>
+          <w:lang w:val="en-US"/>
+        </w:rPr>
+        <w:t>Drumpf</w:t>
+      </w:r>
+      <w:proofErr w:type="spellEnd"/>
+      <w:r>
+        <w:rPr>
+          <w:rFonts w:ascii="Times New Roman" w:hAnsi="Times New Roman" w:cs="Times New Roman"/>
+          <w:sz w:val="24"/>
+          <w:szCs w:val="24"/>
+          <w:lang w:val="en-US"/>
+        </w:rPr>
+        <w:t xml:space="preserve"> &amp; kill him instead for a reward from the nobleman, or inform the </w:t>
+      </w:r>
+      <w:proofErr w:type="spellStart"/>
+      <w:r>
+        <w:rPr>
+          <w:rFonts w:ascii="Times New Roman" w:hAnsi="Times New Roman" w:cs="Times New Roman"/>
+          <w:sz w:val="24"/>
+          <w:szCs w:val="24"/>
+          <w:lang w:val="en-US"/>
+        </w:rPr>
+        <w:t>Thuriner</w:t>
+      </w:r>
+      <w:proofErr w:type="spellEnd"/>
+      <w:r>
+        <w:rPr>
+          <w:rFonts w:ascii="Times New Roman" w:hAnsi="Times New Roman" w:cs="Times New Roman"/>
+          <w:sz w:val="24"/>
+          <w:szCs w:val="24"/>
+          <w:lang w:val="en-US"/>
+        </w:rPr>
+        <w:t xml:space="preserve"> authorities so they arrest </w:t>
+      </w:r>
+      <w:proofErr w:type="spellStart"/>
+      <w:r>
+        <w:rPr>
+          <w:rFonts w:ascii="Times New Roman" w:hAnsi="Times New Roman" w:cs="Times New Roman"/>
+          <w:sz w:val="24"/>
+          <w:szCs w:val="24"/>
+          <w:lang w:val="en-US"/>
+        </w:rPr>
+        <w:t>Drumpf</w:t>
+      </w:r>
+      <w:proofErr w:type="spellEnd"/>
+      <w:r>
+        <w:rPr>
+          <w:rFonts w:ascii="Times New Roman" w:hAnsi="Times New Roman" w:cs="Times New Roman"/>
+          <w:sz w:val="24"/>
+          <w:szCs w:val="24"/>
+          <w:lang w:val="en-US"/>
+        </w:rPr>
+        <w:t xml:space="preserve"> for a smaller monetary reward, a political favor and </w:t>
+      </w:r>
+      <w:proofErr w:type="spellStart"/>
+      <w:r>
+        <w:rPr>
+          <w:rFonts w:ascii="Times New Roman" w:hAnsi="Times New Roman" w:cs="Times New Roman"/>
+          <w:sz w:val="24"/>
+          <w:szCs w:val="24"/>
+          <w:lang w:val="en-US"/>
+        </w:rPr>
+        <w:t>Adelhard’s</w:t>
+      </w:r>
+      <w:proofErr w:type="spellEnd"/>
+      <w:r>
+        <w:rPr>
+          <w:rFonts w:ascii="Times New Roman" w:hAnsi="Times New Roman" w:cs="Times New Roman"/>
+          <w:sz w:val="24"/>
+          <w:szCs w:val="24"/>
+          <w:lang w:val="en-US"/>
+        </w:rPr>
+        <w:t xml:space="preserve"> respect</w:t>
+      </w:r>
+      <w:r>
+        <w:rPr>
+          <w:rFonts w:ascii="Times New Roman" w:hAnsi="Times New Roman" w:cs="Times New Roman"/>
+          <w:sz w:val="24"/>
+          <w:szCs w:val="24"/>
+          <w:lang w:val="en-US"/>
+        </w:rPr>
+        <w:t xml:space="preserve"> (if he’s in your party)</w:t>
+      </w:r>
+      <w:r>
+        <w:rPr>
+          <w:rFonts w:ascii="Times New Roman" w:hAnsi="Times New Roman" w:cs="Times New Roman"/>
+          <w:sz w:val="24"/>
+          <w:szCs w:val="24"/>
+          <w:lang w:val="en-US"/>
+        </w:rPr>
+        <w:t>.</w:t>
+      </w:r>
+    </w:p>
+    <w:p>
+      <w:pPr>
+        <w:pStyle w:val="ListParagraph"/>
+        <w:numPr>
+          <w:ilvl w:val="0"/>
+          <w:numId w:val="17"/>
+        </w:numPr>
+        <w:jc w:val="both"/>
+        <w:rPr>
+          <w:rFonts w:ascii="Times New Roman" w:hAnsi="Times New Roman" w:cs="Times New Roman"/>
+          <w:sz w:val="24"/>
+          <w:szCs w:val="24"/>
+          <w:lang w:val="en-US"/>
+        </w:rPr>
+      </w:pPr>
+      <w:r>
+        <w:rPr>
+          <w:rFonts w:ascii="Times New Roman" w:hAnsi="Times New Roman" w:cs="Times New Roman"/>
+          <w:sz w:val="24"/>
+          <w:szCs w:val="24"/>
+          <w:lang w:val="en-US"/>
+        </w:rPr>
+        <w:t xml:space="preserve">Sabotage </w:t>
+      </w:r>
+      <w:proofErr w:type="spellStart"/>
+      <w:r>
+        <w:rPr>
+          <w:rFonts w:ascii="Times New Roman" w:hAnsi="Times New Roman" w:cs="Times New Roman"/>
+          <w:sz w:val="24"/>
+          <w:szCs w:val="24"/>
+          <w:lang w:val="en-US"/>
+        </w:rPr>
+        <w:t>Thurin’s</w:t>
+      </w:r>
+      <w:proofErr w:type="spellEnd"/>
+      <w:r>
+        <w:rPr>
+          <w:rFonts w:ascii="Times New Roman" w:hAnsi="Times New Roman" w:cs="Times New Roman"/>
+          <w:sz w:val="24"/>
+          <w:szCs w:val="24"/>
+          <w:lang w:val="en-US"/>
+        </w:rPr>
+        <w:t xml:space="preserve"> artillery shipment for </w:t>
+      </w:r>
+      <w:proofErr w:type="spellStart"/>
+      <w:r>
+        <w:rPr>
+          <w:rFonts w:ascii="Times New Roman" w:hAnsi="Times New Roman" w:cs="Times New Roman"/>
+          <w:sz w:val="24"/>
+          <w:szCs w:val="24"/>
+          <w:lang w:val="en-US"/>
+        </w:rPr>
+        <w:t>Brel-Meravia</w:t>
+      </w:r>
+      <w:proofErr w:type="spellEnd"/>
+      <w:r>
+        <w:rPr>
+          <w:rFonts w:ascii="Times New Roman" w:hAnsi="Times New Roman" w:cs="Times New Roman"/>
+          <w:sz w:val="24"/>
+          <w:szCs w:val="24"/>
+          <w:lang w:val="en-US"/>
+        </w:rPr>
+        <w:t xml:space="preserve">: Available only if the player takes Baldric into the party. Baldric is given a mission to destroy a shipment of cannons &amp; gunpowder made/bought by </w:t>
+      </w:r>
+      <w:proofErr w:type="spellStart"/>
+      <w:r>
+        <w:rPr>
+          <w:rFonts w:ascii="Times New Roman" w:hAnsi="Times New Roman" w:cs="Times New Roman"/>
+          <w:sz w:val="24"/>
+          <w:szCs w:val="24"/>
+          <w:lang w:val="en-US"/>
+        </w:rPr>
+        <w:t>Thurin</w:t>
+      </w:r>
+      <w:proofErr w:type="spellEnd"/>
+      <w:r>
+        <w:rPr>
+          <w:rFonts w:ascii="Times New Roman" w:hAnsi="Times New Roman" w:cs="Times New Roman"/>
+          <w:sz w:val="24"/>
+          <w:szCs w:val="24"/>
+          <w:lang w:val="en-US"/>
+        </w:rPr>
+        <w:t xml:space="preserve"> in Ellis before it sets sail for the imperial homeland.</w:t>
+      </w:r>
+      <w:r>
+        <w:rPr>
+          <w:rFonts w:ascii="Times New Roman" w:hAnsi="Times New Roman" w:cs="Times New Roman"/>
+          <w:sz w:val="24"/>
+          <w:szCs w:val="24"/>
+          <w:lang w:val="en-US"/>
+        </w:rPr>
+        <w:t xml:space="preserve"> Obviously, going through with this mission makes an irrevocable enemy out of </w:t>
+      </w:r>
+      <w:proofErr w:type="spellStart"/>
+      <w:r>
+        <w:rPr>
+          <w:rFonts w:ascii="Times New Roman" w:hAnsi="Times New Roman" w:cs="Times New Roman"/>
+          <w:sz w:val="24"/>
+          <w:szCs w:val="24"/>
+          <w:lang w:val="en-US"/>
+        </w:rPr>
+        <w:t>Thurin</w:t>
+      </w:r>
+      <w:proofErr w:type="spellEnd"/>
+      <w:r>
+        <w:rPr>
+          <w:rFonts w:ascii="Times New Roman" w:hAnsi="Times New Roman" w:cs="Times New Roman"/>
+          <w:sz w:val="24"/>
+          <w:szCs w:val="24"/>
+          <w:lang w:val="en-US"/>
+        </w:rPr>
+        <w:t>.</w:t>
+      </w:r>
+    </w:p>
+    <w:p>
+      <w:pPr>
+        <w:pStyle w:val="ListParagraph"/>
+        <w:numPr>
+          <w:ilvl w:val="0"/>
+          <w:numId w:val="17"/>
+        </w:numPr>
+        <w:jc w:val="both"/>
+        <w:rPr>
+          <w:rFonts w:ascii="Times New Roman" w:hAnsi="Times New Roman" w:cs="Times New Roman"/>
+          <w:sz w:val="24"/>
+          <w:szCs w:val="24"/>
+          <w:lang w:val="en-US"/>
+        </w:rPr>
+      </w:pPr>
+      <w:r>
+        <w:rPr>
+          <w:rFonts w:ascii="Times New Roman" w:hAnsi="Times New Roman" w:cs="Times New Roman"/>
+          <w:sz w:val="24"/>
+          <w:szCs w:val="24"/>
+          <w:lang w:val="en-US"/>
+        </w:rPr>
+        <w:t xml:space="preserve">Eliminate Dual Monarchy spy for </w:t>
+      </w:r>
+      <w:proofErr w:type="spellStart"/>
+      <w:r>
+        <w:rPr>
+          <w:rFonts w:ascii="Times New Roman" w:hAnsi="Times New Roman" w:cs="Times New Roman"/>
+          <w:sz w:val="24"/>
+          <w:szCs w:val="24"/>
+          <w:lang w:val="en-US"/>
+        </w:rPr>
+        <w:t>Thurin</w:t>
+      </w:r>
+      <w:proofErr w:type="spellEnd"/>
+      <w:r>
+        <w:rPr>
+          <w:rFonts w:ascii="Times New Roman" w:hAnsi="Times New Roman" w:cs="Times New Roman"/>
+          <w:sz w:val="24"/>
+          <w:szCs w:val="24"/>
+          <w:lang w:val="en-US"/>
+        </w:rPr>
+        <w:t xml:space="preserve">: Available only if the player takes </w:t>
+      </w:r>
+      <w:proofErr w:type="spellStart"/>
+      <w:r>
+        <w:rPr>
+          <w:rFonts w:ascii="Times New Roman" w:hAnsi="Times New Roman" w:cs="Times New Roman"/>
+          <w:sz w:val="24"/>
+          <w:szCs w:val="24"/>
+          <w:lang w:val="en-US"/>
+        </w:rPr>
+        <w:t>Adelhard</w:t>
+      </w:r>
+      <w:proofErr w:type="spellEnd"/>
+      <w:r>
+        <w:rPr>
+          <w:rFonts w:ascii="Times New Roman" w:hAnsi="Times New Roman" w:cs="Times New Roman"/>
+          <w:sz w:val="24"/>
+          <w:szCs w:val="24"/>
+          <w:lang w:val="en-US"/>
+        </w:rPr>
+        <w:t xml:space="preserve"> into the party. </w:t>
+      </w:r>
+      <w:proofErr w:type="spellStart"/>
+      <w:r>
+        <w:rPr>
+          <w:rFonts w:ascii="Times New Roman" w:hAnsi="Times New Roman" w:cs="Times New Roman"/>
+          <w:sz w:val="24"/>
+          <w:szCs w:val="24"/>
+          <w:lang w:val="en-US"/>
+        </w:rPr>
+        <w:t>Adelhard</w:t>
+      </w:r>
+      <w:proofErr w:type="spellEnd"/>
+      <w:r>
+        <w:rPr>
+          <w:rFonts w:ascii="Times New Roman" w:hAnsi="Times New Roman" w:cs="Times New Roman"/>
+          <w:sz w:val="24"/>
+          <w:szCs w:val="24"/>
+          <w:lang w:val="en-US"/>
+        </w:rPr>
+        <w:t xml:space="preserve"> is given a mission to take out a double agent working for the Dual Monarchy and recover state secrets related to new gunpowder weapons that said agent had stolen. Obviously, going through with this mission makes an irrevocable enemy out of </w:t>
+      </w:r>
+      <w:proofErr w:type="spellStart"/>
+      <w:r>
+        <w:rPr>
+          <w:rFonts w:ascii="Times New Roman" w:hAnsi="Times New Roman" w:cs="Times New Roman"/>
+          <w:sz w:val="24"/>
+          <w:szCs w:val="24"/>
+          <w:lang w:val="en-US"/>
+        </w:rPr>
+        <w:t>Brel-Meravia</w:t>
+      </w:r>
+      <w:proofErr w:type="spellEnd"/>
+      <w:r>
+        <w:rPr>
+          <w:rFonts w:ascii="Times New Roman" w:hAnsi="Times New Roman" w:cs="Times New Roman"/>
+          <w:sz w:val="24"/>
+          <w:szCs w:val="24"/>
+          <w:lang w:val="en-US"/>
+        </w:rPr>
+        <w:t>.</w:t>
+      </w:r>
+    </w:p>
+    <w:p>
+      <w:pPr>
+        <w:pStyle w:val="ListParagraph"/>
+        <w:numPr>
+          <w:ilvl w:val="0"/>
+          <w:numId w:val="17"/>
+        </w:numPr>
+        <w:jc w:val="both"/>
+        <w:rPr>
+          <w:rFonts w:ascii="Times New Roman" w:hAnsi="Times New Roman" w:cs="Times New Roman"/>
+          <w:sz w:val="24"/>
+          <w:szCs w:val="24"/>
+          <w:lang w:val="en-US"/>
+        </w:rPr>
+      </w:pPr>
+      <w:r>
+        <w:rPr>
+          <w:rFonts w:ascii="Times New Roman" w:hAnsi="Times New Roman" w:cs="Times New Roman"/>
+          <w:sz w:val="24"/>
+          <w:szCs w:val="24"/>
+          <w:lang w:val="en-US"/>
+        </w:rPr>
+        <w:t xml:space="preserve">Inquisition vs. </w:t>
+      </w:r>
+      <w:proofErr w:type="spellStart"/>
+      <w:r>
+        <w:rPr>
+          <w:rFonts w:ascii="Times New Roman" w:hAnsi="Times New Roman" w:cs="Times New Roman"/>
+          <w:sz w:val="24"/>
+          <w:szCs w:val="24"/>
+          <w:lang w:val="en-US"/>
+        </w:rPr>
+        <w:t>Ildeti</w:t>
+      </w:r>
+      <w:proofErr w:type="spellEnd"/>
+      <w:r>
+        <w:rPr>
+          <w:rFonts w:ascii="Times New Roman" w:hAnsi="Times New Roman" w:cs="Times New Roman"/>
+          <w:sz w:val="24"/>
+          <w:szCs w:val="24"/>
+          <w:lang w:val="en-US"/>
+        </w:rPr>
+        <w:t xml:space="preserve"> </w:t>
+      </w:r>
+      <w:proofErr w:type="spellStart"/>
+      <w:r>
+        <w:rPr>
+          <w:rFonts w:ascii="Times New Roman" w:hAnsi="Times New Roman" w:cs="Times New Roman"/>
+          <w:sz w:val="24"/>
+          <w:szCs w:val="24"/>
+          <w:lang w:val="en-US"/>
+        </w:rPr>
+        <w:t>Abakhez</w:t>
+      </w:r>
+      <w:proofErr w:type="spellEnd"/>
+      <w:r>
+        <w:rPr>
+          <w:rFonts w:ascii="Times New Roman" w:hAnsi="Times New Roman" w:cs="Times New Roman"/>
+          <w:sz w:val="24"/>
+          <w:szCs w:val="24"/>
+          <w:lang w:val="en-US"/>
+        </w:rPr>
+        <w:t xml:space="preserve">: </w:t>
+      </w:r>
+      <w:r>
+        <w:rPr>
+          <w:rFonts w:ascii="Times New Roman" w:hAnsi="Times New Roman" w:cs="Times New Roman"/>
+          <w:sz w:val="24"/>
+          <w:szCs w:val="24"/>
+          <w:lang w:val="en-US"/>
+        </w:rPr>
+        <w:t xml:space="preserve">Initiated by finding </w:t>
+      </w:r>
+      <w:proofErr w:type="spellStart"/>
+      <w:r>
+        <w:rPr>
+          <w:rFonts w:ascii="Times New Roman" w:hAnsi="Times New Roman" w:cs="Times New Roman"/>
+          <w:sz w:val="24"/>
+          <w:szCs w:val="24"/>
+          <w:lang w:val="en-US"/>
+        </w:rPr>
+        <w:t>Ildeti</w:t>
+      </w:r>
+      <w:proofErr w:type="spellEnd"/>
+      <w:r>
+        <w:rPr>
+          <w:rFonts w:ascii="Times New Roman" w:hAnsi="Times New Roman" w:cs="Times New Roman"/>
+          <w:sz w:val="24"/>
+          <w:szCs w:val="24"/>
+          <w:lang w:val="en-US"/>
+        </w:rPr>
+        <w:t xml:space="preserve"> </w:t>
+      </w:r>
+      <w:proofErr w:type="spellStart"/>
+      <w:r>
+        <w:rPr>
+          <w:rFonts w:ascii="Times New Roman" w:hAnsi="Times New Roman" w:cs="Times New Roman"/>
+          <w:sz w:val="24"/>
+          <w:szCs w:val="24"/>
+          <w:lang w:val="en-US"/>
+        </w:rPr>
+        <w:t>Abakhez</w:t>
+      </w:r>
+      <w:proofErr w:type="spellEnd"/>
+      <w:r>
+        <w:rPr>
+          <w:rFonts w:ascii="Times New Roman" w:hAnsi="Times New Roman" w:cs="Times New Roman"/>
+          <w:sz w:val="24"/>
+          <w:szCs w:val="24"/>
+          <w:lang w:val="en-US"/>
+        </w:rPr>
+        <w:t xml:space="preserve">, a highborn fugitive from </w:t>
+      </w:r>
+      <w:proofErr w:type="spellStart"/>
+      <w:r>
+        <w:rPr>
+          <w:rFonts w:ascii="Times New Roman" w:hAnsi="Times New Roman" w:cs="Times New Roman"/>
+          <w:sz w:val="24"/>
+          <w:szCs w:val="24"/>
+          <w:lang w:val="en-US"/>
+        </w:rPr>
+        <w:t>Solamut</w:t>
+      </w:r>
+      <w:proofErr w:type="spellEnd"/>
+      <w:r>
+        <w:rPr>
+          <w:rFonts w:ascii="Times New Roman" w:hAnsi="Times New Roman" w:cs="Times New Roman"/>
+          <w:sz w:val="24"/>
+          <w:szCs w:val="24"/>
+          <w:lang w:val="en-US"/>
+        </w:rPr>
+        <w:t xml:space="preserve"> who claims he witnessed the massacre of his family during </w:t>
+      </w:r>
+      <w:proofErr w:type="spellStart"/>
+      <w:r>
+        <w:rPr>
+          <w:rFonts w:ascii="Times New Roman" w:hAnsi="Times New Roman" w:cs="Times New Roman"/>
+          <w:sz w:val="24"/>
+          <w:szCs w:val="24"/>
+          <w:lang w:val="en-US"/>
+        </w:rPr>
+        <w:t>Solamut’s</w:t>
+      </w:r>
+      <w:proofErr w:type="spellEnd"/>
+      <w:r>
+        <w:rPr>
+          <w:rFonts w:ascii="Times New Roman" w:hAnsi="Times New Roman" w:cs="Times New Roman"/>
+          <w:sz w:val="24"/>
+          <w:szCs w:val="24"/>
+          <w:lang w:val="en-US"/>
+        </w:rPr>
+        <w:t xml:space="preserve"> religious civil war and had to flee his homeland to avoid a similar fate. He’ll want you to protect him from agents of </w:t>
+      </w:r>
+      <w:proofErr w:type="spellStart"/>
+      <w:r>
+        <w:rPr>
+          <w:rFonts w:ascii="Times New Roman" w:hAnsi="Times New Roman" w:cs="Times New Roman"/>
+          <w:sz w:val="24"/>
+          <w:szCs w:val="24"/>
+          <w:lang w:val="en-US"/>
+        </w:rPr>
+        <w:t>Solamut’s</w:t>
+      </w:r>
+      <w:proofErr w:type="spellEnd"/>
+      <w:r>
+        <w:rPr>
+          <w:rFonts w:ascii="Times New Roman" w:hAnsi="Times New Roman" w:cs="Times New Roman"/>
+          <w:sz w:val="24"/>
+          <w:szCs w:val="24"/>
+          <w:lang w:val="en-US"/>
+        </w:rPr>
+        <w:t xml:space="preserve"> Inquisition, who are searching for his head with the permission of the </w:t>
+      </w:r>
+      <w:proofErr w:type="spellStart"/>
+      <w:r>
+        <w:rPr>
+          <w:rFonts w:ascii="Times New Roman" w:hAnsi="Times New Roman" w:cs="Times New Roman"/>
+          <w:sz w:val="24"/>
+          <w:szCs w:val="24"/>
+          <w:lang w:val="en-US"/>
+        </w:rPr>
+        <w:t>Ellisian</w:t>
+      </w:r>
+      <w:proofErr w:type="spellEnd"/>
+      <w:r>
+        <w:rPr>
+          <w:rFonts w:ascii="Times New Roman" w:hAnsi="Times New Roman" w:cs="Times New Roman"/>
+          <w:sz w:val="24"/>
+          <w:szCs w:val="24"/>
+          <w:lang w:val="en-US"/>
+        </w:rPr>
+        <w:t xml:space="preserve"> government.</w:t>
+      </w:r>
+      <w:r>
+        <w:rPr>
+          <w:rFonts w:ascii="Times New Roman" w:hAnsi="Times New Roman" w:cs="Times New Roman"/>
+          <w:sz w:val="24"/>
+          <w:szCs w:val="24"/>
+          <w:lang w:val="en-US"/>
+        </w:rPr>
+        <w:t xml:space="preserve"> When confronted, the head Inquisitor claims </w:t>
+      </w:r>
+      <w:proofErr w:type="spellStart"/>
+      <w:r>
+        <w:rPr>
+          <w:rFonts w:ascii="Times New Roman" w:hAnsi="Times New Roman" w:cs="Times New Roman"/>
+          <w:sz w:val="24"/>
+          <w:szCs w:val="24"/>
+          <w:lang w:val="en-US"/>
+        </w:rPr>
+        <w:t>Ildeti</w:t>
+      </w:r>
+      <w:proofErr w:type="spellEnd"/>
+      <w:r>
+        <w:rPr>
+          <w:rFonts w:ascii="Times New Roman" w:hAnsi="Times New Roman" w:cs="Times New Roman"/>
+          <w:sz w:val="24"/>
+          <w:szCs w:val="24"/>
+          <w:lang w:val="en-US"/>
+        </w:rPr>
+        <w:t xml:space="preserve"> and his family are not only heretics but also war criminals of the worst order, and insists </w:t>
+      </w:r>
+      <w:r>
+        <w:rPr>
+          <w:rFonts w:ascii="Times New Roman" w:hAnsi="Times New Roman" w:cs="Times New Roman"/>
+          <w:sz w:val="24"/>
+          <w:szCs w:val="24"/>
+          <w:lang w:val="en-US"/>
+        </w:rPr>
+        <w:lastRenderedPageBreak/>
+        <w:t xml:space="preserve">that the player aid them in bringing him to justice. Two outcomes: help </w:t>
+      </w:r>
+      <w:proofErr w:type="spellStart"/>
+      <w:r>
+        <w:rPr>
+          <w:rFonts w:ascii="Times New Roman" w:hAnsi="Times New Roman" w:cs="Times New Roman"/>
+          <w:sz w:val="24"/>
+          <w:szCs w:val="24"/>
+          <w:lang w:val="en-US"/>
+        </w:rPr>
+        <w:t>Ildeti</w:t>
+      </w:r>
+      <w:proofErr w:type="spellEnd"/>
+      <w:r>
+        <w:rPr>
+          <w:rFonts w:ascii="Times New Roman" w:hAnsi="Times New Roman" w:cs="Times New Roman"/>
+          <w:sz w:val="24"/>
+          <w:szCs w:val="24"/>
+          <w:lang w:val="en-US"/>
+        </w:rPr>
+        <w:t xml:space="preserve"> &amp; kill the Inquisitors for a large monetary reward, or help the Inquisitors kill </w:t>
+      </w:r>
+      <w:proofErr w:type="spellStart"/>
+      <w:r>
+        <w:rPr>
+          <w:rFonts w:ascii="Times New Roman" w:hAnsi="Times New Roman" w:cs="Times New Roman"/>
+          <w:sz w:val="24"/>
+          <w:szCs w:val="24"/>
+          <w:lang w:val="en-US"/>
+        </w:rPr>
+        <w:t>Ildeti</w:t>
+      </w:r>
+      <w:proofErr w:type="spellEnd"/>
+      <w:r>
+        <w:rPr>
+          <w:rFonts w:ascii="Times New Roman" w:hAnsi="Times New Roman" w:cs="Times New Roman"/>
+          <w:sz w:val="24"/>
+          <w:szCs w:val="24"/>
+          <w:lang w:val="en-US"/>
+        </w:rPr>
+        <w:t xml:space="preserve"> to improve </w:t>
+      </w:r>
+      <w:proofErr w:type="spellStart"/>
+      <w:r>
+        <w:rPr>
+          <w:rFonts w:ascii="Times New Roman" w:hAnsi="Times New Roman" w:cs="Times New Roman"/>
+          <w:sz w:val="24"/>
+          <w:szCs w:val="24"/>
+          <w:lang w:val="en-US"/>
+        </w:rPr>
+        <w:t>Solamut-Ellisian</w:t>
+      </w:r>
+      <w:proofErr w:type="spellEnd"/>
+      <w:r>
+        <w:rPr>
+          <w:rFonts w:ascii="Times New Roman" w:hAnsi="Times New Roman" w:cs="Times New Roman"/>
+          <w:sz w:val="24"/>
+          <w:szCs w:val="24"/>
+          <w:lang w:val="en-US"/>
+        </w:rPr>
+        <w:t xml:space="preserve"> relations (they’ll become allies again, </w:t>
+      </w:r>
+      <w:proofErr w:type="spellStart"/>
+      <w:r>
+        <w:rPr>
+          <w:rFonts w:ascii="Times New Roman" w:hAnsi="Times New Roman" w:cs="Times New Roman"/>
+          <w:sz w:val="24"/>
+          <w:szCs w:val="24"/>
+          <w:lang w:val="en-US"/>
+        </w:rPr>
+        <w:t>Solamut</w:t>
+      </w:r>
+      <w:proofErr w:type="spellEnd"/>
+      <w:r>
+        <w:rPr>
+          <w:rFonts w:ascii="Times New Roman" w:hAnsi="Times New Roman" w:cs="Times New Roman"/>
+          <w:sz w:val="24"/>
+          <w:szCs w:val="24"/>
+          <w:lang w:val="en-US"/>
+        </w:rPr>
+        <w:t xml:space="preserve"> will help Ellis fight the </w:t>
+      </w:r>
+      <w:proofErr w:type="spellStart"/>
+      <w:r>
+        <w:rPr>
+          <w:rFonts w:ascii="Times New Roman" w:hAnsi="Times New Roman" w:cs="Times New Roman"/>
+          <w:sz w:val="24"/>
+          <w:szCs w:val="24"/>
+          <w:lang w:val="en-US"/>
+        </w:rPr>
+        <w:t>Umari</w:t>
+      </w:r>
+      <w:proofErr w:type="spellEnd"/>
+      <w:r>
+        <w:rPr>
+          <w:rFonts w:ascii="Times New Roman" w:hAnsi="Times New Roman" w:cs="Times New Roman"/>
+          <w:sz w:val="24"/>
+          <w:szCs w:val="24"/>
+          <w:lang w:val="en-US"/>
+        </w:rPr>
+        <w:t>).</w:t>
+      </w:r>
+    </w:p>
+    <w:p>
+      <w:pPr>
+        <w:pStyle w:val="ListParagraph"/>
+        <w:numPr>
+          <w:ilvl w:val="0"/>
+          <w:numId w:val="17"/>
+        </w:numPr>
+        <w:jc w:val="both"/>
+        <w:rPr>
+          <w:rFonts w:ascii="Times New Roman" w:hAnsi="Times New Roman" w:cs="Times New Roman"/>
+          <w:sz w:val="24"/>
+          <w:szCs w:val="24"/>
+          <w:lang w:val="en-US"/>
+        </w:rPr>
+      </w:pPr>
+      <w:r>
+        <w:rPr>
+          <w:rFonts w:ascii="Times New Roman" w:hAnsi="Times New Roman" w:cs="Times New Roman"/>
+          <w:sz w:val="24"/>
+          <w:szCs w:val="24"/>
+          <w:lang w:val="en-US"/>
+        </w:rPr>
+        <w:t>More t</w:t>
+      </w:r>
+      <w:r>
+        <w:rPr>
+          <w:rFonts w:ascii="Times New Roman" w:hAnsi="Times New Roman" w:cs="Times New Roman"/>
+          <w:sz w:val="24"/>
+          <w:szCs w:val="24"/>
+          <w:lang w:val="en-US"/>
+        </w:rPr>
+        <w:t>o be decided</w:t>
+      </w:r>
+    </w:p>
+    <w:p>
+      <w:pPr>
+        <w:jc w:val="both"/>
+        <w:rPr>
+          <w:rFonts w:ascii="Times New Roman" w:hAnsi="Times New Roman" w:cs="Times New Roman"/>
+          <w:b/>
+          <w:sz w:val="24"/>
+          <w:szCs w:val="24"/>
+          <w:lang w:val="en-US"/>
+        </w:rPr>
+      </w:pPr>
+      <w:r>
+        <w:rPr>
+          <w:rFonts w:ascii="Times New Roman" w:hAnsi="Times New Roman" w:cs="Times New Roman"/>
+          <w:b/>
+          <w:sz w:val="24"/>
+          <w:szCs w:val="24"/>
+          <w:lang w:val="en-US"/>
+        </w:rPr>
+        <w:t>Episode II:</w:t>
+      </w:r>
+    </w:p>
+    <w:p>
+      <w:pPr>
+        <w:pStyle w:val="ListParagraph"/>
+        <w:numPr>
+          <w:ilvl w:val="0"/>
+          <w:numId w:val="17"/>
+        </w:numPr>
+        <w:jc w:val="both"/>
+        <w:rPr>
+          <w:rFonts w:ascii="Times New Roman" w:hAnsi="Times New Roman" w:cs="Times New Roman"/>
+          <w:sz w:val="24"/>
+          <w:szCs w:val="24"/>
+          <w:lang w:val="en-US"/>
+        </w:rPr>
+      </w:pPr>
+      <w:r>
+        <w:rPr>
+          <w:rFonts w:ascii="Times New Roman" w:hAnsi="Times New Roman" w:cs="Times New Roman"/>
+          <w:sz w:val="24"/>
+          <w:szCs w:val="24"/>
+          <w:lang w:val="en-US"/>
+        </w:rPr>
+        <w:t xml:space="preserve">The </w:t>
+      </w:r>
+      <w:r>
+        <w:rPr>
+          <w:rFonts w:ascii="Times New Roman" w:hAnsi="Times New Roman" w:cs="Times New Roman"/>
+          <w:sz w:val="24"/>
+          <w:szCs w:val="24"/>
+          <w:lang w:val="en-US"/>
+        </w:rPr>
+        <w:t>MC</w:t>
+      </w:r>
+      <w:r>
+        <w:rPr>
+          <w:rFonts w:ascii="Times New Roman" w:hAnsi="Times New Roman" w:cs="Times New Roman"/>
+          <w:sz w:val="24"/>
+          <w:szCs w:val="24"/>
+          <w:lang w:val="en-US"/>
+        </w:rPr>
+        <w:t xml:space="preserve"> &amp; friends deal with the noble conspirators in Ellis’ upper districts. Needless to say this means getting mixed up in imperial &amp; foreign politics, as the </w:t>
+      </w:r>
+      <w:proofErr w:type="spellStart"/>
+      <w:r>
+        <w:rPr>
+          <w:rFonts w:ascii="Times New Roman" w:hAnsi="Times New Roman" w:cs="Times New Roman"/>
+          <w:sz w:val="24"/>
+          <w:szCs w:val="24"/>
+          <w:lang w:val="en-US"/>
+        </w:rPr>
+        <w:t>Ellisian</w:t>
+      </w:r>
+      <w:proofErr w:type="spellEnd"/>
+      <w:r>
+        <w:rPr>
+          <w:rFonts w:ascii="Times New Roman" w:hAnsi="Times New Roman" w:cs="Times New Roman"/>
+          <w:sz w:val="24"/>
+          <w:szCs w:val="24"/>
+          <w:lang w:val="en-US"/>
+        </w:rPr>
+        <w:t xml:space="preserve"> government stands at a crossroads.</w:t>
+      </w:r>
+    </w:p>
+    <w:p>
+      <w:pPr>
+        <w:pStyle w:val="ListParagraph"/>
+        <w:numPr>
+          <w:ilvl w:val="0"/>
+          <w:numId w:val="17"/>
+        </w:numPr>
+        <w:jc w:val="both"/>
+        <w:rPr>
+          <w:rFonts w:ascii="Times New Roman" w:hAnsi="Times New Roman" w:cs="Times New Roman"/>
+          <w:sz w:val="24"/>
+          <w:szCs w:val="24"/>
+          <w:lang w:val="en-US"/>
+        </w:rPr>
+      </w:pPr>
+      <w:r>
+        <w:rPr>
+          <w:rFonts w:ascii="Times New Roman" w:hAnsi="Times New Roman" w:cs="Times New Roman"/>
+          <w:sz w:val="24"/>
+          <w:szCs w:val="24"/>
+          <w:lang w:val="en-US"/>
+        </w:rPr>
+        <w:t xml:space="preserve">On one hand, there are powerful foreign nations willing to support Ellis, for a heavy price. The Dual Monarchy of </w:t>
+      </w:r>
+      <w:proofErr w:type="spellStart"/>
+      <w:r>
+        <w:rPr>
+          <w:rFonts w:ascii="Times New Roman" w:hAnsi="Times New Roman" w:cs="Times New Roman"/>
+          <w:sz w:val="24"/>
+          <w:szCs w:val="24"/>
+          <w:lang w:val="en-US"/>
+        </w:rPr>
+        <w:t>Brel</w:t>
+      </w:r>
+      <w:proofErr w:type="spellEnd"/>
+      <w:r>
+        <w:rPr>
+          <w:rFonts w:ascii="Times New Roman" w:hAnsi="Times New Roman" w:cs="Times New Roman"/>
+          <w:sz w:val="24"/>
+          <w:szCs w:val="24"/>
+          <w:lang w:val="en-US"/>
+        </w:rPr>
+        <w:t xml:space="preserve"> &amp; </w:t>
+      </w:r>
+      <w:proofErr w:type="spellStart"/>
+      <w:r>
+        <w:rPr>
+          <w:rFonts w:ascii="Times New Roman" w:hAnsi="Times New Roman" w:cs="Times New Roman"/>
+          <w:sz w:val="24"/>
+          <w:szCs w:val="24"/>
+          <w:lang w:val="en-US"/>
+        </w:rPr>
+        <w:t>Meravia</w:t>
+      </w:r>
+      <w:proofErr w:type="spellEnd"/>
+      <w:r>
+        <w:rPr>
+          <w:rFonts w:ascii="Times New Roman" w:hAnsi="Times New Roman" w:cs="Times New Roman"/>
+          <w:sz w:val="24"/>
+          <w:szCs w:val="24"/>
+          <w:lang w:val="en-US"/>
+        </w:rPr>
+        <w:t xml:space="preserve"> as well as the Empire of </w:t>
+      </w:r>
+      <w:proofErr w:type="spellStart"/>
+      <w:r>
+        <w:rPr>
+          <w:rFonts w:ascii="Times New Roman" w:hAnsi="Times New Roman" w:cs="Times New Roman"/>
+          <w:sz w:val="24"/>
+          <w:szCs w:val="24"/>
+          <w:lang w:val="en-US"/>
+        </w:rPr>
+        <w:t>Thurin</w:t>
+      </w:r>
+      <w:proofErr w:type="spellEnd"/>
+      <w:r>
+        <w:rPr>
+          <w:rFonts w:ascii="Times New Roman" w:hAnsi="Times New Roman" w:cs="Times New Roman"/>
+          <w:sz w:val="24"/>
+          <w:szCs w:val="24"/>
+          <w:lang w:val="en-US"/>
+        </w:rPr>
+        <w:t xml:space="preserve"> are prepared to send their large &amp; highly experienced armies to drive back the </w:t>
+      </w:r>
+      <w:proofErr w:type="spellStart"/>
+      <w:r>
+        <w:rPr>
+          <w:rFonts w:ascii="Times New Roman" w:hAnsi="Times New Roman" w:cs="Times New Roman"/>
+          <w:sz w:val="24"/>
+          <w:szCs w:val="24"/>
+          <w:lang w:val="en-US"/>
+        </w:rPr>
+        <w:t>Umari</w:t>
+      </w:r>
+      <w:proofErr w:type="spellEnd"/>
+      <w:r>
+        <w:rPr>
+          <w:rFonts w:ascii="Times New Roman" w:hAnsi="Times New Roman" w:cs="Times New Roman"/>
+          <w:sz w:val="24"/>
+          <w:szCs w:val="24"/>
+          <w:lang w:val="en-US"/>
+        </w:rPr>
+        <w:t>, trusting that the Church will force the other power to respect a truce in their 25-year war.</w:t>
+      </w:r>
+      <w:r>
+        <w:rPr>
+          <w:rFonts w:ascii="Times New Roman" w:hAnsi="Times New Roman" w:cs="Times New Roman"/>
+          <w:sz w:val="24"/>
+          <w:szCs w:val="24"/>
+          <w:lang w:val="en-US"/>
+        </w:rPr>
+        <w:t xml:space="preserve"> However, Ellis will be forced into becoming a vassal for whichever foreign power it sides with &amp; will later be annexed fully, and it will also have to convert to the Northern Rite of the Church of </w:t>
+      </w:r>
+      <w:proofErr w:type="spellStart"/>
+      <w:r>
+        <w:rPr>
+          <w:rFonts w:ascii="Times New Roman" w:hAnsi="Times New Roman" w:cs="Times New Roman"/>
+          <w:sz w:val="24"/>
+          <w:szCs w:val="24"/>
+          <w:lang w:val="en-US"/>
+        </w:rPr>
+        <w:t>Errai</w:t>
+      </w:r>
+      <w:proofErr w:type="spellEnd"/>
+      <w:r>
+        <w:rPr>
+          <w:rFonts w:ascii="Times New Roman" w:hAnsi="Times New Roman" w:cs="Times New Roman"/>
+          <w:sz w:val="24"/>
+          <w:szCs w:val="24"/>
+          <w:lang w:val="en-US"/>
+        </w:rPr>
+        <w:t xml:space="preserve"> that the two empires (and almost every other nation north of the continent’s Neck) follows. This option is favored by the Empress-Regent </w:t>
+      </w:r>
+      <w:proofErr w:type="spellStart"/>
+      <w:r>
+        <w:rPr>
+          <w:rFonts w:ascii="Times New Roman" w:hAnsi="Times New Roman" w:cs="Times New Roman"/>
+          <w:sz w:val="24"/>
+          <w:szCs w:val="24"/>
+          <w:lang w:val="en-US"/>
+        </w:rPr>
+        <w:t>Sevenna</w:t>
+      </w:r>
+      <w:proofErr w:type="spellEnd"/>
+      <w:r>
+        <w:rPr>
+          <w:rFonts w:ascii="Times New Roman" w:hAnsi="Times New Roman" w:cs="Times New Roman"/>
+          <w:sz w:val="24"/>
+          <w:szCs w:val="24"/>
+          <w:lang w:val="en-US"/>
+        </w:rPr>
+        <w:t xml:space="preserve"> but opposed by basically everyone else at court, from the proto-nationalistic Grand Domestic &amp; Grand </w:t>
+      </w:r>
+      <w:proofErr w:type="spellStart"/>
+      <w:r>
+        <w:rPr>
+          <w:rFonts w:ascii="Times New Roman" w:hAnsi="Times New Roman" w:cs="Times New Roman"/>
+          <w:sz w:val="24"/>
+          <w:szCs w:val="24"/>
+          <w:lang w:val="en-US"/>
+        </w:rPr>
+        <w:t>Arcanist</w:t>
+      </w:r>
+      <w:proofErr w:type="spellEnd"/>
+      <w:r>
+        <w:rPr>
+          <w:rFonts w:ascii="Times New Roman" w:hAnsi="Times New Roman" w:cs="Times New Roman"/>
+          <w:sz w:val="24"/>
+          <w:szCs w:val="24"/>
+          <w:lang w:val="en-US"/>
+        </w:rPr>
+        <w:t xml:space="preserve"> who believe defending </w:t>
+      </w:r>
+      <w:proofErr w:type="spellStart"/>
+      <w:r>
+        <w:rPr>
+          <w:rFonts w:ascii="Times New Roman" w:hAnsi="Times New Roman" w:cs="Times New Roman"/>
+          <w:sz w:val="24"/>
+          <w:szCs w:val="24"/>
+          <w:lang w:val="en-US"/>
+        </w:rPr>
+        <w:t>Ellisian</w:t>
+      </w:r>
+      <w:proofErr w:type="spellEnd"/>
+      <w:r>
+        <w:rPr>
+          <w:rFonts w:ascii="Times New Roman" w:hAnsi="Times New Roman" w:cs="Times New Roman"/>
+          <w:sz w:val="24"/>
+          <w:szCs w:val="24"/>
+          <w:lang w:val="en-US"/>
+        </w:rPr>
+        <w:t xml:space="preserve"> independence is pointless if you’re just going to hand it to the Northerners, to the Holy Father of the Southern Rite who would rather see the city fall to the </w:t>
+      </w:r>
+      <w:proofErr w:type="spellStart"/>
+      <w:r>
+        <w:rPr>
+          <w:rFonts w:ascii="Times New Roman" w:hAnsi="Times New Roman" w:cs="Times New Roman"/>
+          <w:sz w:val="24"/>
+          <w:szCs w:val="24"/>
+          <w:lang w:val="en-US"/>
+        </w:rPr>
+        <w:t>Umari</w:t>
+      </w:r>
+      <w:proofErr w:type="spellEnd"/>
+      <w:r>
+        <w:rPr>
+          <w:rFonts w:ascii="Times New Roman" w:hAnsi="Times New Roman" w:cs="Times New Roman"/>
+          <w:sz w:val="24"/>
+          <w:szCs w:val="24"/>
+          <w:lang w:val="en-US"/>
+        </w:rPr>
+        <w:t xml:space="preserve"> than convert to the ‘false’ and ‘schismatic’ Northern Rite, to corrupt nobles who just don’t want foreigners imposing their laws on them &amp; scrutinizing their less than wholesome activities.</w:t>
+      </w:r>
+    </w:p>
+    <w:p>
+      <w:pPr>
+        <w:pStyle w:val="ListParagraph"/>
+        <w:numPr>
+          <w:ilvl w:val="0"/>
+          <w:numId w:val="17"/>
+        </w:numPr>
+        <w:jc w:val="both"/>
+        <w:rPr>
+          <w:rFonts w:ascii="Times New Roman" w:hAnsi="Times New Roman" w:cs="Times New Roman"/>
+          <w:sz w:val="24"/>
+          <w:szCs w:val="24"/>
+          <w:lang w:val="en-US"/>
+        </w:rPr>
+      </w:pPr>
+      <w:r>
+        <w:rPr>
+          <w:rFonts w:ascii="Times New Roman" w:hAnsi="Times New Roman" w:cs="Times New Roman"/>
+          <w:sz w:val="24"/>
+          <w:szCs w:val="24"/>
+          <w:lang w:val="en-US"/>
+        </w:rPr>
+        <w:t xml:space="preserve">In another corner, the Grand </w:t>
+      </w:r>
+      <w:proofErr w:type="spellStart"/>
+      <w:r>
+        <w:rPr>
+          <w:rFonts w:ascii="Times New Roman" w:hAnsi="Times New Roman" w:cs="Times New Roman"/>
+          <w:sz w:val="24"/>
+          <w:szCs w:val="24"/>
+          <w:lang w:val="en-US"/>
+        </w:rPr>
+        <w:t>Arcanist</w:t>
+      </w:r>
+      <w:proofErr w:type="spellEnd"/>
+      <w:r>
+        <w:rPr>
+          <w:rFonts w:ascii="Times New Roman" w:hAnsi="Times New Roman" w:cs="Times New Roman"/>
+          <w:sz w:val="24"/>
+          <w:szCs w:val="24"/>
+          <w:lang w:val="en-US"/>
+        </w:rPr>
+        <w:t xml:space="preserve"> of the </w:t>
+      </w:r>
+      <w:proofErr w:type="spellStart"/>
+      <w:r>
+        <w:rPr>
+          <w:rFonts w:ascii="Times New Roman" w:hAnsi="Times New Roman" w:cs="Times New Roman"/>
+          <w:sz w:val="24"/>
+          <w:szCs w:val="24"/>
+          <w:lang w:val="en-US"/>
+        </w:rPr>
+        <w:t>Ellisian</w:t>
+      </w:r>
+      <w:proofErr w:type="spellEnd"/>
+      <w:r>
+        <w:rPr>
+          <w:rFonts w:ascii="Times New Roman" w:hAnsi="Times New Roman" w:cs="Times New Roman"/>
+          <w:sz w:val="24"/>
+          <w:szCs w:val="24"/>
+          <w:lang w:val="en-US"/>
+        </w:rPr>
+        <w:t xml:space="preserve"> Magical Association has his own plan to save the city without bending the knee to a foreign power. </w:t>
+      </w:r>
+      <w:proofErr w:type="spellStart"/>
+      <w:r>
+        <w:rPr>
+          <w:rFonts w:ascii="Times New Roman" w:hAnsi="Times New Roman" w:cs="Times New Roman"/>
+          <w:sz w:val="24"/>
+          <w:szCs w:val="24"/>
+          <w:lang w:val="en-US"/>
+        </w:rPr>
+        <w:t>Elaudos</w:t>
+      </w:r>
+      <w:proofErr w:type="spellEnd"/>
+      <w:r>
+        <w:rPr>
+          <w:rFonts w:ascii="Times New Roman" w:hAnsi="Times New Roman" w:cs="Times New Roman"/>
+          <w:sz w:val="24"/>
+          <w:szCs w:val="24"/>
+          <w:lang w:val="en-US"/>
+        </w:rPr>
+        <w:t xml:space="preserve"> </w:t>
+      </w:r>
+      <w:proofErr w:type="spellStart"/>
+      <w:r>
+        <w:rPr>
+          <w:rFonts w:ascii="Times New Roman" w:hAnsi="Times New Roman" w:cs="Times New Roman"/>
+          <w:sz w:val="24"/>
+          <w:szCs w:val="24"/>
+          <w:lang w:val="en-US"/>
+        </w:rPr>
+        <w:t>Ralethannos</w:t>
+      </w:r>
+      <w:proofErr w:type="spellEnd"/>
+      <w:r>
+        <w:rPr>
+          <w:rFonts w:ascii="Times New Roman" w:hAnsi="Times New Roman" w:cs="Times New Roman"/>
+          <w:sz w:val="24"/>
+          <w:szCs w:val="24"/>
+          <w:lang w:val="en-US"/>
+        </w:rPr>
+        <w:t xml:space="preserve"> intends on mounting a conventional defense and letting the </w:t>
+      </w:r>
+      <w:proofErr w:type="spellStart"/>
+      <w:r>
+        <w:rPr>
+          <w:rFonts w:ascii="Times New Roman" w:hAnsi="Times New Roman" w:cs="Times New Roman"/>
+          <w:sz w:val="24"/>
+          <w:szCs w:val="24"/>
+          <w:lang w:val="en-US"/>
+        </w:rPr>
+        <w:t>Umari</w:t>
+      </w:r>
+      <w:proofErr w:type="spellEnd"/>
+      <w:r>
+        <w:rPr>
+          <w:rFonts w:ascii="Times New Roman" w:hAnsi="Times New Roman" w:cs="Times New Roman"/>
+          <w:sz w:val="24"/>
+          <w:szCs w:val="24"/>
+          <w:lang w:val="en-US"/>
+        </w:rPr>
+        <w:t xml:space="preserve"> breach the outer walls, before using the entirety of the Association’s stock of </w:t>
+      </w:r>
+      <w:proofErr w:type="spellStart"/>
+      <w:r>
+        <w:rPr>
+          <w:rFonts w:ascii="Times New Roman" w:hAnsi="Times New Roman" w:cs="Times New Roman"/>
+          <w:sz w:val="24"/>
+          <w:szCs w:val="24"/>
+          <w:lang w:val="en-US"/>
+        </w:rPr>
+        <w:t>pyr</w:t>
+      </w:r>
+      <w:proofErr w:type="spellEnd"/>
+      <w:r>
+        <w:rPr>
+          <w:rFonts w:ascii="Times New Roman" w:hAnsi="Times New Roman" w:cs="Times New Roman"/>
+          <w:sz w:val="24"/>
+          <w:szCs w:val="24"/>
+          <w:lang w:val="en-US"/>
+        </w:rPr>
+        <w:t xml:space="preserve"> </w:t>
+      </w:r>
+      <w:proofErr w:type="spellStart"/>
+      <w:r>
+        <w:rPr>
+          <w:rFonts w:ascii="Times New Roman" w:hAnsi="Times New Roman" w:cs="Times New Roman"/>
+          <w:sz w:val="24"/>
+          <w:szCs w:val="24"/>
+          <w:lang w:val="en-US"/>
+        </w:rPr>
+        <w:t>ierós</w:t>
+      </w:r>
+      <w:proofErr w:type="spellEnd"/>
+      <w:r>
+        <w:rPr>
+          <w:rFonts w:ascii="Times New Roman" w:hAnsi="Times New Roman" w:cs="Times New Roman"/>
+          <w:sz w:val="24"/>
+          <w:szCs w:val="24"/>
+          <w:lang w:val="en-US"/>
+        </w:rPr>
+        <w:t xml:space="preserve"> (magical Greek fire)</w:t>
+      </w:r>
+      <w:r>
+        <w:rPr>
+          <w:rFonts w:ascii="Times New Roman" w:hAnsi="Times New Roman" w:cs="Times New Roman"/>
+          <w:sz w:val="24"/>
+          <w:szCs w:val="24"/>
+          <w:lang w:val="en-US"/>
+        </w:rPr>
+        <w:t xml:space="preserve"> – further empowered with blood magic –</w:t>
+      </w:r>
+      <w:r>
+        <w:rPr>
+          <w:rFonts w:ascii="Times New Roman" w:hAnsi="Times New Roman" w:cs="Times New Roman"/>
+          <w:sz w:val="24"/>
+          <w:szCs w:val="24"/>
+          <w:lang w:val="en-US"/>
+        </w:rPr>
+        <w:t xml:space="preserve"> to </w:t>
+      </w:r>
+      <w:r>
+        <w:rPr>
+          <w:rFonts w:ascii="Times New Roman" w:hAnsi="Times New Roman" w:cs="Times New Roman"/>
+          <w:sz w:val="24"/>
+          <w:szCs w:val="24"/>
+          <w:lang w:val="en-US"/>
+        </w:rPr>
+        <w:t>burn down</w:t>
+      </w:r>
+      <w:r>
+        <w:rPr>
+          <w:rFonts w:ascii="Times New Roman" w:hAnsi="Times New Roman" w:cs="Times New Roman"/>
+          <w:sz w:val="24"/>
+          <w:szCs w:val="24"/>
+          <w:lang w:val="en-US"/>
+        </w:rPr>
+        <w:t xml:space="preserve"> the Brown Quarter and wipe out the invading army…as well as everyone still living there.</w:t>
+      </w:r>
+      <w:r>
+        <w:rPr>
+          <w:rFonts w:ascii="Times New Roman" w:hAnsi="Times New Roman" w:cs="Times New Roman"/>
+          <w:sz w:val="24"/>
+          <w:szCs w:val="24"/>
+          <w:lang w:val="en-US"/>
+        </w:rPr>
+        <w:t xml:space="preserve"> </w:t>
+      </w:r>
+      <w:proofErr w:type="spellStart"/>
+      <w:r>
+        <w:rPr>
+          <w:rFonts w:ascii="Times New Roman" w:hAnsi="Times New Roman" w:cs="Times New Roman"/>
+          <w:sz w:val="24"/>
+          <w:szCs w:val="24"/>
+          <w:lang w:val="en-US"/>
+        </w:rPr>
+        <w:t>Ralethannos</w:t>
+      </w:r>
+      <w:proofErr w:type="spellEnd"/>
+      <w:r>
+        <w:rPr>
+          <w:rFonts w:ascii="Times New Roman" w:hAnsi="Times New Roman" w:cs="Times New Roman"/>
+          <w:sz w:val="24"/>
+          <w:szCs w:val="24"/>
+          <w:lang w:val="en-US"/>
+        </w:rPr>
+        <w:t xml:space="preserve"> plans to assassinate the Empress-Regent, become Regent in her place and turn Ellis into a </w:t>
+      </w:r>
+      <w:proofErr w:type="spellStart"/>
+      <w:r>
+        <w:rPr>
+          <w:rFonts w:ascii="Times New Roman" w:hAnsi="Times New Roman" w:cs="Times New Roman"/>
+          <w:sz w:val="24"/>
+          <w:szCs w:val="24"/>
+          <w:lang w:val="en-US"/>
+        </w:rPr>
+        <w:t>magocracy</w:t>
+      </w:r>
+      <w:proofErr w:type="spellEnd"/>
+      <w:r>
+        <w:rPr>
+          <w:rFonts w:ascii="Times New Roman" w:hAnsi="Times New Roman" w:cs="Times New Roman"/>
+          <w:sz w:val="24"/>
+          <w:szCs w:val="24"/>
+          <w:lang w:val="en-US"/>
+        </w:rPr>
+        <w:t xml:space="preserve"> that will allow him to carry out his bloody plan. </w:t>
+      </w:r>
+    </w:p>
+    <w:p>
+      <w:pPr>
+        <w:pStyle w:val="ListParagraph"/>
+        <w:numPr>
+          <w:ilvl w:val="0"/>
+          <w:numId w:val="17"/>
+        </w:numPr>
+        <w:jc w:val="both"/>
+        <w:rPr>
+          <w:rFonts w:ascii="Times New Roman" w:hAnsi="Times New Roman" w:cs="Times New Roman"/>
+          <w:sz w:val="24"/>
+          <w:szCs w:val="24"/>
+          <w:lang w:val="en-US"/>
+        </w:rPr>
+      </w:pPr>
+      <w:r>
+        <w:rPr>
+          <w:rFonts w:ascii="Times New Roman" w:hAnsi="Times New Roman" w:cs="Times New Roman"/>
+          <w:sz w:val="24"/>
+          <w:szCs w:val="24"/>
+          <w:lang w:val="en-US"/>
+        </w:rPr>
+        <w:t xml:space="preserve">The last option available to players is to side with the Grand Domestic (field marshal &amp; commander of the </w:t>
+      </w:r>
+      <w:proofErr w:type="spellStart"/>
+      <w:r>
+        <w:rPr>
+          <w:rFonts w:ascii="Times New Roman" w:hAnsi="Times New Roman" w:cs="Times New Roman"/>
+          <w:sz w:val="24"/>
+          <w:szCs w:val="24"/>
+          <w:lang w:val="en-US"/>
+        </w:rPr>
+        <w:t>Ellisian</w:t>
+      </w:r>
+      <w:proofErr w:type="spellEnd"/>
+      <w:r>
+        <w:rPr>
+          <w:rFonts w:ascii="Times New Roman" w:hAnsi="Times New Roman" w:cs="Times New Roman"/>
+          <w:sz w:val="24"/>
+          <w:szCs w:val="24"/>
+          <w:lang w:val="en-US"/>
+        </w:rPr>
+        <w:t xml:space="preserve"> army), </w:t>
+      </w:r>
+      <w:proofErr w:type="spellStart"/>
+      <w:r>
+        <w:rPr>
+          <w:rFonts w:ascii="Times New Roman" w:hAnsi="Times New Roman" w:cs="Times New Roman"/>
+          <w:sz w:val="24"/>
+          <w:szCs w:val="24"/>
+          <w:lang w:val="en-US"/>
+        </w:rPr>
+        <w:t>Galenos</w:t>
+      </w:r>
+      <w:proofErr w:type="spellEnd"/>
+      <w:r>
+        <w:rPr>
+          <w:rFonts w:ascii="Times New Roman" w:hAnsi="Times New Roman" w:cs="Times New Roman"/>
+          <w:sz w:val="24"/>
+          <w:szCs w:val="24"/>
+          <w:lang w:val="en-US"/>
+        </w:rPr>
+        <w:t xml:space="preserve"> </w:t>
+      </w:r>
+      <w:proofErr w:type="spellStart"/>
+      <w:r>
+        <w:rPr>
+          <w:rFonts w:ascii="Times New Roman" w:hAnsi="Times New Roman" w:cs="Times New Roman"/>
+          <w:sz w:val="24"/>
+          <w:szCs w:val="24"/>
+          <w:lang w:val="en-US"/>
+        </w:rPr>
+        <w:t>Mouzalon</w:t>
+      </w:r>
+      <w:proofErr w:type="spellEnd"/>
+      <w:r>
+        <w:rPr>
+          <w:rFonts w:ascii="Times New Roman" w:hAnsi="Times New Roman" w:cs="Times New Roman"/>
+          <w:sz w:val="24"/>
+          <w:szCs w:val="24"/>
+          <w:lang w:val="en-US"/>
+        </w:rPr>
+        <w:t xml:space="preserve">. He maintains that Ellis can defend itself conventionally, without resorting to massacring half the population or submitting to foreigners. His plan is to launch a coup against the government, deposing both the child Empress and her regent mother, then expelling the foreigners &amp; bringing the Magical Association under control by supplanting </w:t>
+      </w:r>
+      <w:proofErr w:type="spellStart"/>
+      <w:r>
+        <w:rPr>
+          <w:rFonts w:ascii="Times New Roman" w:hAnsi="Times New Roman" w:cs="Times New Roman"/>
+          <w:sz w:val="24"/>
+          <w:szCs w:val="24"/>
+          <w:lang w:val="en-US"/>
+        </w:rPr>
+        <w:t>Ralethannos</w:t>
+      </w:r>
+      <w:proofErr w:type="spellEnd"/>
+      <w:r>
+        <w:rPr>
+          <w:rFonts w:ascii="Times New Roman" w:hAnsi="Times New Roman" w:cs="Times New Roman"/>
+          <w:sz w:val="24"/>
+          <w:szCs w:val="24"/>
+          <w:lang w:val="en-US"/>
+        </w:rPr>
+        <w:t xml:space="preserve"> with one of his allies. This is by far the riskiest course of action since Ellis has almost no chance of thwarting the </w:t>
+      </w:r>
+      <w:proofErr w:type="spellStart"/>
+      <w:r>
+        <w:rPr>
+          <w:rFonts w:ascii="Times New Roman" w:hAnsi="Times New Roman" w:cs="Times New Roman"/>
+          <w:sz w:val="24"/>
+          <w:szCs w:val="24"/>
+          <w:lang w:val="en-US"/>
+        </w:rPr>
+        <w:t>Umari</w:t>
+      </w:r>
+      <w:proofErr w:type="spellEnd"/>
+      <w:r>
+        <w:rPr>
+          <w:rFonts w:ascii="Times New Roman" w:hAnsi="Times New Roman" w:cs="Times New Roman"/>
+          <w:sz w:val="24"/>
+          <w:szCs w:val="24"/>
+          <w:lang w:val="en-US"/>
+        </w:rPr>
+        <w:t xml:space="preserve"> </w:t>
+      </w:r>
+      <w:r>
+        <w:rPr>
+          <w:rFonts w:ascii="Times New Roman" w:hAnsi="Times New Roman" w:cs="Times New Roman"/>
+          <w:sz w:val="24"/>
+          <w:szCs w:val="24"/>
+          <w:lang w:val="en-US"/>
+        </w:rPr>
+        <w:lastRenderedPageBreak/>
+        <w:t xml:space="preserve">alone with conventional means, but it is the only option that lets you maintain </w:t>
+      </w:r>
+      <w:proofErr w:type="spellStart"/>
+      <w:r>
+        <w:rPr>
+          <w:rFonts w:ascii="Times New Roman" w:hAnsi="Times New Roman" w:cs="Times New Roman"/>
+          <w:sz w:val="24"/>
+          <w:szCs w:val="24"/>
+          <w:lang w:val="en-US"/>
+        </w:rPr>
+        <w:t>Ellisian</w:t>
+      </w:r>
+      <w:proofErr w:type="spellEnd"/>
+      <w:r>
+        <w:rPr>
+          <w:rFonts w:ascii="Times New Roman" w:hAnsi="Times New Roman" w:cs="Times New Roman"/>
+          <w:sz w:val="24"/>
+          <w:szCs w:val="24"/>
+          <w:lang w:val="en-US"/>
+        </w:rPr>
+        <w:t xml:space="preserve"> independence without committing mass murder on your own people.</w:t>
+      </w:r>
+    </w:p>
+    <w:p>
+      <w:pPr>
+        <w:pStyle w:val="ListParagraph"/>
+        <w:numPr>
+          <w:ilvl w:val="0"/>
+          <w:numId w:val="17"/>
+        </w:numPr>
+        <w:jc w:val="both"/>
+        <w:rPr>
+          <w:rFonts w:ascii="Times New Roman" w:hAnsi="Times New Roman" w:cs="Times New Roman"/>
+          <w:sz w:val="24"/>
+          <w:szCs w:val="24"/>
+          <w:lang w:val="en-US"/>
+        </w:rPr>
+      </w:pPr>
+      <w:r>
+        <w:rPr>
+          <w:rFonts w:ascii="Times New Roman" w:hAnsi="Times New Roman" w:cs="Times New Roman"/>
+          <w:sz w:val="24"/>
+          <w:szCs w:val="24"/>
+          <w:lang w:val="en-US"/>
+        </w:rPr>
         <w:t>Ultimately the player will have to eliminate the pro-</w:t>
       </w:r>
       <w:proofErr w:type="spellStart"/>
@@ -21125,7 +22507,6 @@
           <w:szCs w:val="24"/>
           <w:lang w:val="en-US"/>
         </w:rPr>
-        <w:lastRenderedPageBreak/>
         <w:t>Ralethannos</w:t>
       </w:r>
       <w:proofErr w:type="spellEnd"/>
@@ -21859,7 +23240,17 @@
           <w:szCs w:val="24"/>
           <w:lang w:val="en-US"/>
         </w:rPr>
-        <w:t xml:space="preserve"> before they can reach the safety of the inner walls</w:t>
+        <w:t xml:space="preserve"> before they </w:t>
+      </w:r>
+      <w:r>
+        <w:rPr>
+          <w:rFonts w:ascii="Times New Roman" w:hAnsi="Times New Roman" w:cs="Times New Roman"/>
+          <w:sz w:val="24"/>
+          <w:szCs w:val="24"/>
+          <w:lang w:val="en-US"/>
+        </w:rPr>
+        <w:lastRenderedPageBreak/>
+        <w:t>can reach the safety of the inner walls</w:t>
       </w:r>
       <w:r>
         <w:rPr>
@@ -22221,7 +23612,7 @@
             <w:rPr>
               <w:noProof/>
             </w:rPr>
-            <w:t>28</w:t>
+            <w:t>30</w:t>
           </w:r>
         </w:fldSimple>
       </w:p>
@@ -24899,7 +26290,7 @@
 </file>
 
 <file path=customXml/itemProps1.xml><?xml version="1.0" encoding="utf-8"?>
-<ds:datastoreItem xmlns:ds="http://schemas.openxmlformats.org/officeDocument/2006/customXml" ds:itemID="{7EA47B85-C3C6-4DC6-AB61-4346B51E0764}">
+<ds:datastoreItem xmlns:ds="http://schemas.openxmlformats.org/officeDocument/2006/customXml" ds:itemID="{69AD5204-3066-47E8-90AD-42E0147A340D}">
   <ds:schemaRefs>
     <ds:schemaRef ds:uri="http://schemas.openxmlformats.org/officeDocument/2006/bibliography"/>
   </ds:schemaRefs>

</xml_diff>

<commit_message>
small edits to character doc for Felix
small edits to character doc for Felix
</commit_message>
<xml_diff>
--- a/gamecharconcepts.docx
+++ b/gamecharconcepts.docx
@@ -8955,6 +8955,16 @@
       <w:r>
         <w:rPr>
           <w:rFonts w:ascii="Times New Roman" w:hAnsi="Times New Roman" w:cs="Times New Roman"/>
+          <w:b/>
+          <w:sz w:val="24"/>
+          <w:szCs w:val="24"/>
+          <w:lang w:val="en-US"/>
+        </w:rPr>
+        <w:t xml:space="preserve"> (disregard, NOT a party member anymore)</w:t>
+      </w:r>
+      <w:r>
+        <w:rPr>
+          <w:rFonts w:ascii="Times New Roman" w:hAnsi="Times New Roman" w:cs="Times New Roman"/>
           <w:sz w:val="24"/>
           <w:szCs w:val="24"/>
           <w:lang w:val="en-US"/>
@@ -9239,16 +9249,7 @@
           <w:szCs w:val="24"/>
           <w:lang w:val="en-US"/>
         </w:rPr>
-        <w:t xml:space="preserve">, you always </w:t>
-      </w:r>
-      <w:r>
-        <w:rPr>
-          <w:rFonts w:ascii="Times New Roman" w:hAnsi="Times New Roman" w:cs="Times New Roman"/>
-          <w:sz w:val="24"/>
-          <w:szCs w:val="24"/>
-          <w:lang w:val="en-US"/>
-        </w:rPr>
-        <w:t xml:space="preserve">use the honorific 'Don' (equivalent to Sir, befitting his knightly rank) </w:t>
+        <w:t xml:space="preserve">, </w:t>
       </w:r>
       <w:r>
         <w:rPr>
@@ -9258,7 +9259,16 @@
           <w:lang w:val="en-US"/>
         </w:rPr>
         <w:lastRenderedPageBreak/>
-        <w:t>when addressing him,</w:t>
+        <w:t xml:space="preserve">you always </w:t>
+      </w:r>
+      <w:r>
+        <w:rPr>
+          <w:rFonts w:ascii="Times New Roman" w:hAnsi="Times New Roman" w:cs="Times New Roman"/>
+          <w:sz w:val="24"/>
+          <w:szCs w:val="24"/>
+          <w:lang w:val="en-US"/>
+        </w:rPr>
+        <w:t>use the honorific 'Don' (equivalent to Sir, befitting his knightly rank) when addressing him,</w:t>
       </w:r>
       <w:r>
         <w:rPr>
@@ -9819,6 +9829,28 @@
       <w:r>
         <w:rPr>
           <w:rFonts w:ascii="Times New Roman" w:hAnsi="Times New Roman" w:cs="Times New Roman"/>
+          <w:b/>
+          <w:iCs/>
+          <w:color w:val="252525"/>
+          <w:sz w:val="24"/>
+          <w:szCs w:val="24"/>
+          <w:shd w:val="clear" w:color="auto" w:fill="FFFFFF"/>
+        </w:rPr>
+        <w:t xml:space="preserve"> </w:t>
+      </w:r>
+      <w:r>
+        <w:rPr>
+          <w:rFonts w:ascii="Times New Roman" w:hAnsi="Times New Roman" w:cs="Times New Roman"/>
+          <w:b/>
+          <w:sz w:val="24"/>
+          <w:szCs w:val="24"/>
+          <w:lang w:val="en-US"/>
+        </w:rPr>
+        <w:t>(disregard, NOT a party member anymore)</w:t>
+      </w:r>
+      <w:r>
+        <w:rPr>
+          <w:rFonts w:ascii="Times New Roman" w:hAnsi="Times New Roman" w:cs="Times New Roman"/>
           <w:iCs/>
           <w:color w:val="252525"/>
           <w:sz w:val="24"/>
@@ -10172,7 +10204,19 @@
           <w:szCs w:val="24"/>
           <w:shd w:val="clear" w:color="auto" w:fill="FFFFFF"/>
         </w:rPr>
-        <w:t xml:space="preserve"> he finds (including other party members), and sufficiently attractive dudes as well. As the party ranger, he can use crossbows &amp; bows, making him respectively a high-damage but slow-firing sniper or a low-damage arrow-spammer.</w:t>
+        <w:t xml:space="preserve"> he finds (including other party members), and sufficiently attractive dudes as well. As the party ranger, he </w:t>
+      </w:r>
+      <w:r>
+        <w:rPr>
+          <w:rFonts w:ascii="Times New Roman" w:hAnsi="Times New Roman" w:cs="Times New Roman"/>
+          <w:iCs/>
+          <w:color w:val="252525"/>
+          <w:sz w:val="24"/>
+          <w:szCs w:val="24"/>
+          <w:shd w:val="clear" w:color="auto" w:fill="FFFFFF"/>
+        </w:rPr>
+        <w:lastRenderedPageBreak/>
+        <w:t>can use crossbows &amp; bows, making him respectively a high-damage but slow-firing sniper or a low-damage arrow-spammer.</w:t>
       </w:r>
     </w:p>
     <w:p>
@@ -10202,7 +10246,6 @@
           <w:szCs w:val="24"/>
           <w:shd w:val="clear" w:color="auto" w:fill="FFFFFF"/>
         </w:rPr>
-        <w:lastRenderedPageBreak/>
         <w:t>Adelhard</w:t>
       </w:r>
       <w:proofErr w:type="spellEnd"/>
@@ -10568,7 +10611,19 @@
           <w:szCs w:val="24"/>
           <w:shd w:val="clear" w:color="auto" w:fill="FFFFFF"/>
         </w:rPr>
-        <w:t>Apokaukos</w:t>
+        <w:t>Apokauko</w:t>
+      </w:r>
+      <w:r>
+        <w:rPr>
+          <w:rFonts w:ascii="Times New Roman" w:hAnsi="Times New Roman" w:cs="Times New Roman"/>
+          <w:b/>
+          <w:iCs/>
+          <w:color w:val="252525"/>
+          <w:sz w:val="24"/>
+          <w:szCs w:val="24"/>
+          <w:shd w:val="clear" w:color="auto" w:fill="FFFFFF"/>
+        </w:rPr>
+        <w:t>ina</w:t>
       </w:r>
       <w:proofErr w:type="spellEnd"/>
       <w:r>
@@ -11506,6 +11561,16 @@
       <w:r>
         <w:rPr>
           <w:rFonts w:ascii="Times New Roman" w:hAnsi="Times New Roman" w:cs="Times New Roman"/>
+          <w:b/>
+          <w:sz w:val="24"/>
+          <w:szCs w:val="24"/>
+          <w:lang w:val="en-US"/>
+        </w:rPr>
+        <w:t xml:space="preserve"> (disregard, NOT a party member anymore)</w:t>
+      </w:r>
+      <w:r>
+        <w:rPr>
+          <w:rFonts w:ascii="Times New Roman" w:hAnsi="Times New Roman" w:cs="Times New Roman"/>
           <w:sz w:val="24"/>
           <w:szCs w:val="24"/>
           <w:lang w:val="en-US"/>
@@ -11588,7 +11653,17 @@
           <w:szCs w:val="24"/>
           <w:lang w:val="en-US"/>
         </w:rPr>
-        <w:t xml:space="preserve"> headhunters pursuing him, he'll join you for free</w:t>
+        <w:t xml:space="preserve"> </w:t>
+      </w:r>
+      <w:r>
+        <w:rPr>
+          <w:rFonts w:ascii="Times New Roman" w:hAnsi="Times New Roman" w:cs="Times New Roman"/>
+          <w:sz w:val="24"/>
+          <w:szCs w:val="24"/>
+          <w:lang w:val="en-US"/>
+        </w:rPr>
+        <w:lastRenderedPageBreak/>
+        <w:t>headhunters pursuing him, he'll join you for free</w:t>
       </w:r>
       <w:r>
         <w:rPr>
@@ -11635,17 +11710,7 @@
           <w:szCs w:val="24"/>
           <w:lang w:val="en-US"/>
         </w:rPr>
-        <w:t xml:space="preserve">s capable of using his own </w:t>
-      </w:r>
-      <w:r>
-        <w:rPr>
-          <w:rFonts w:ascii="Times New Roman" w:hAnsi="Times New Roman" w:cs="Times New Roman"/>
-          <w:sz w:val="24"/>
-          <w:szCs w:val="24"/>
-          <w:lang w:val="en-US"/>
-        </w:rPr>
-        <w:lastRenderedPageBreak/>
-        <w:t xml:space="preserve">blood to power his spells through a ritual originally crafted by heretics to mock the sacrifices of the Holy Fathers/Mothers during </w:t>
+        <w:t xml:space="preserve">s capable of using his own blood to power his spells through a ritual originally crafted by heretics to mock the sacrifices of the Holy Fathers/Mothers during </w:t>
       </w:r>
       <w:proofErr w:type="spellStart"/>
       <w:r>
@@ -12144,17 +12209,8 @@
           <w:szCs w:val="24"/>
           <w:lang w:val="en-US"/>
         </w:rPr>
-        <w:t xml:space="preserve">Another possible weapon would be a spear of some kind, spears were after all the easiest weapon to craft (any fool could slap a spike on top of a long stick) and the most frequently used weapon by common soldiers. They were typically meant to be group </w:t>
-      </w:r>
-      <w:r>
-        <w:rPr>
-          <w:rFonts w:ascii="Times New Roman" w:hAnsi="Times New Roman" w:cs="Times New Roman"/>
-          <w:sz w:val="24"/>
-          <w:szCs w:val="24"/>
-          <w:lang w:val="en-US"/>
-        </w:rPr>
         <w:lastRenderedPageBreak/>
-        <w:t>weapons (one peasant with a spear is no challenge to an experienced soldier, esp. one on horseback, but 100 peasants all pointing their spears at you &amp; advancing as a wall on the other hand…) but a skilled spearman could use his weapon's longer reach to control the flow of a one-on-one battle</w:t>
+        <w:t>Another possible weapon would be a spear of some kind, spears were after all the easiest weapon to craft (any fool could slap a spike on top of a long stick) and the most frequently used weapon by common soldiers. They were typically meant to be group weapons (one peasant with a spear is no challenge to an experienced soldier, esp. one on horseback, but 100 peasants all pointing their spears at you &amp; advancing as a wall on the other hand…) but a skilled spearman could use his weapon's longer reach to control the flow of a one-on-one battle</w:t>
       </w:r>
       <w:r>
         <w:rPr>
@@ -12624,7 +12680,17 @@
           <w:szCs w:val="24"/>
           <w:lang w:val="en-US"/>
         </w:rPr>
-        <w:t xml:space="preserve"> through the muzzle/front, and which was fired by lighting a slow match &amp; pulling the trigger to lower said match into the gunpowder </w:t>
+        <w:t xml:space="preserve"> through the muzzle/front, and which was fired by lighting a slow match &amp; pulling the trigger to lower said match into </w:t>
+      </w:r>
+      <w:r>
+        <w:rPr>
+          <w:rFonts w:ascii="Times New Roman" w:hAnsi="Times New Roman" w:cs="Times New Roman"/>
+          <w:sz w:val="24"/>
+          <w:szCs w:val="24"/>
+          <w:lang w:val="en-US"/>
+        </w:rPr>
+        <w:lastRenderedPageBreak/>
+        <w:t xml:space="preserve">the gunpowder </w:t>
       </w:r>
       <w:r>
         <w:rPr>
@@ -12651,17 +12717,7 @@
           <w:szCs w:val="24"/>
           <w:lang w:val="en-US"/>
         </w:rPr>
-        <w:t xml:space="preserve">Do you think it's possible to force a firearm-wielding player to reload (classified as a special action) before attacking again? In that case the handgun could be the most powerful firearm available but take two or three turns to reload, the </w:t>
-      </w:r>
-      <w:r>
-        <w:rPr>
-          <w:rFonts w:ascii="Times New Roman" w:hAnsi="Times New Roman" w:cs="Times New Roman"/>
-          <w:sz w:val="24"/>
-          <w:szCs w:val="24"/>
-          <w:lang w:val="en-US"/>
-        </w:rPr>
-        <w:lastRenderedPageBreak/>
-        <w:t xml:space="preserve">pistol would be the weakest but take only one turn to reload, and the </w:t>
+        <w:t xml:space="preserve">Do you think it's possible to force a firearm-wielding player to reload (classified as a special action) before attacking again? In that case the handgun could be the most powerful firearm available but take two or three turns to reload, the pistol would be the weakest but take only one turn to reload, and the </w:t>
       </w:r>
       <w:proofErr w:type="spellStart"/>
       <w:r>
@@ -13139,6 +13195,7 @@
           <w:szCs w:val="24"/>
           <w:lang w:val="en-US"/>
         </w:rPr>
+        <w:lastRenderedPageBreak/>
         <w:t>http://www.faireleather.com/images/kidney-belt.jpg</w:t>
       </w:r>
     </w:p>
@@ -13181,7 +13238,6 @@
           <w:szCs w:val="24"/>
           <w:lang w:val="en-US"/>
         </w:rPr>
-        <w:lastRenderedPageBreak/>
         <w:t>http://www.hoppersgiftware.co.uk/roman-gladiator-leather-kidney-belt-2019-p.asp</w:t>
       </w:r>
     </w:p>
@@ -13595,6 +13651,7 @@
           <w:szCs w:val="24"/>
           <w:lang w:val="en-US"/>
         </w:rPr>
+        <w:lastRenderedPageBreak/>
         <w:t>Badriyah</w:t>
       </w:r>
       <w:proofErr w:type="spellEnd"/>
@@ -13633,7 +13690,6 @@
           <w:szCs w:val="24"/>
           <w:lang w:val="en-US"/>
         </w:rPr>
-        <w:lastRenderedPageBreak/>
         <w:t>Role:</w:t>
       </w:r>
       <w:r>
@@ -14202,7 +14258,17 @@
           <w:szCs w:val="24"/>
           <w:lang w:val="en-US"/>
         </w:rPr>
-        <w:t xml:space="preserve">Character development trajectory over the course of the game: open up to the rest of the party and </w:t>
+        <w:t xml:space="preserve">Character development trajectory over the </w:t>
+      </w:r>
+      <w:r>
+        <w:rPr>
+          <w:rFonts w:ascii="Times New Roman" w:hAnsi="Times New Roman" w:cs="Times New Roman"/>
+          <w:sz w:val="24"/>
+          <w:szCs w:val="24"/>
+          <w:lang w:val="en-US"/>
+        </w:rPr>
+        <w:lastRenderedPageBreak/>
+        <w:t xml:space="preserve">course of the game: open up to the rest of the party and </w:t>
       </w:r>
       <w:proofErr w:type="spellStart"/>
       <w:r>
@@ -14231,7 +14297,6 @@
           <w:szCs w:val="24"/>
           <w:lang w:val="en-US"/>
         </w:rPr>
-        <w:lastRenderedPageBreak/>
         <w:t xml:space="preserve">even convert fully from the </w:t>
       </w:r>
       <w:proofErr w:type="spellStart"/>
@@ -23612,7 +23677,7 @@
             <w:rPr>
               <w:noProof/>
             </w:rPr>
-            <w:t>30</w:t>
+            <w:t>3</w:t>
           </w:r>
         </w:fldSimple>
       </w:p>
@@ -26290,7 +26355,7 @@
 </file>
 
 <file path=customXml/itemProps1.xml><?xml version="1.0" encoding="utf-8"?>
-<ds:datastoreItem xmlns:ds="http://schemas.openxmlformats.org/officeDocument/2006/customXml" ds:itemID="{69AD5204-3066-47E8-90AD-42E0147A340D}">
+<ds:datastoreItem xmlns:ds="http://schemas.openxmlformats.org/officeDocument/2006/customXml" ds:itemID="{CAC51838-AEB6-4EAE-9389-EDA361BCB555}">
   <ds:schemaRefs>
     <ds:schemaRef ds:uri="http://schemas.openxmlformats.org/officeDocument/2006/bibliography"/>
   </ds:schemaRefs>

</xml_diff>